<commit_message>
Added AVLNODE Implemintaion documantaion
</commit_message>
<xml_diff>
--- a/תיעוד פונקציות.docx
+++ b/תיעוד פונקציות.docx
@@ -1,6 +1,6 @@
 
 <file path=word/document.xml><?xml version="1.0" encoding="utf-8"?>
-<w:document xmlns:wpc="http://schemas.microsoft.com/office/word/2010/wordprocessingCanvas" xmlns:cx="http://schemas.microsoft.com/office/drawing/2014/chartex" xmlns:cx1="http://schemas.microsoft.com/office/drawing/2015/9/8/chartex" xmlns:cx2="http://schemas.microsoft.com/office/drawing/2015/10/21/chartex" xmlns:cx3="http://schemas.microsoft.com/office/drawing/2016/5/9/chartex" xmlns:cx4="http://schemas.microsoft.com/office/drawing/2016/5/10/chartex" xmlns:cx5="http://schemas.microsoft.com/office/drawing/2016/5/11/chartex" xmlns:cx6="http://schemas.microsoft.com/office/drawing/2016/5/12/chartex" xmlns:cx7="http://schemas.microsoft.com/office/drawing/2016/5/13/chartex" xmlns:cx8="http://schemas.microsoft.com/office/drawing/2016/5/14/chartex" xmlns:mc="http://schemas.openxmlformats.org/markup-compatibility/2006" xmlns:aink="http://schemas.microsoft.com/office/drawing/2016/ink" xmlns:am3d="http://schemas.microsoft.com/office/drawing/2017/model3d" xmlns:o="urn:schemas-microsoft-com:office:office" xmlns:r="http://schemas.openxmlformats.org/officeDocument/2006/relationships" xmlns:m="http://schemas.openxmlformats.org/officeDocument/2006/math" xmlns:v="urn:schemas-microsoft-com:vml" xmlns:wp14="http://schemas.microsoft.com/office/word/2010/wordprocessingDrawing" xmlns:wp="http://schemas.openxmlformats.org/drawingml/2006/wordprocessingDrawing" xmlns:w10="urn:schemas-microsoft-com:office:word" xmlns:w="http://schemas.openxmlformats.org/wordprocessingml/2006/main" xmlns:w14="http://schemas.microsoft.com/office/word/2010/wordml" xmlns:w15="http://schemas.microsoft.com/office/word/2012/wordml" xmlns:w16cid="http://schemas.microsoft.com/office/word/2016/wordml/cid" xmlns:w16se="http://schemas.microsoft.com/office/word/2015/wordml/symex" xmlns:wpg="http://schemas.microsoft.com/office/word/2010/wordprocessingGroup" xmlns:wpi="http://schemas.microsoft.com/office/word/2010/wordprocessingInk" xmlns:wne="http://schemas.microsoft.com/office/word/2006/wordml" xmlns:wps="http://schemas.microsoft.com/office/word/2010/wordprocessingShape" mc:Ignorable="w14 w15 w16se w16cid wp14">
+<w:document xmlns:wpc="http://schemas.microsoft.com/office/word/2010/wordprocessingCanvas" xmlns:cx="http://schemas.microsoft.com/office/drawing/2014/chartex" xmlns:cx1="http://schemas.microsoft.com/office/drawing/2015/9/8/chartex" xmlns:cx2="http://schemas.microsoft.com/office/drawing/2015/10/21/chartex" xmlns:cx3="http://schemas.microsoft.com/office/drawing/2016/5/9/chartex" xmlns:cx4="http://schemas.microsoft.com/office/drawing/2016/5/10/chartex" xmlns:cx5="http://schemas.microsoft.com/office/drawing/2016/5/11/chartex" xmlns:cx6="http://schemas.microsoft.com/office/drawing/2016/5/12/chartex" xmlns:cx7="http://schemas.microsoft.com/office/drawing/2016/5/13/chartex" xmlns:cx8="http://schemas.microsoft.com/office/drawing/2016/5/14/chartex" xmlns:mc="http://schemas.openxmlformats.org/markup-compatibility/2006" xmlns:aink="http://schemas.microsoft.com/office/drawing/2016/ink" xmlns:am3d="http://schemas.microsoft.com/office/drawing/2017/model3d" xmlns:o="urn:schemas-microsoft-com:office:office" xmlns:r="http://schemas.openxmlformats.org/officeDocument/2006/relationships" xmlns:m="http://schemas.openxmlformats.org/officeDocument/2006/math" xmlns:v="urn:schemas-microsoft-com:vml" xmlns:wp14="http://schemas.microsoft.com/office/word/2010/wordprocessingDrawing" xmlns:wp="http://schemas.openxmlformats.org/drawingml/2006/wordprocessingDrawing" xmlns:w10="urn:schemas-microsoft-com:office:word" xmlns:w="http://schemas.openxmlformats.org/wordprocessingml/2006/main" xmlns:w14="http://schemas.microsoft.com/office/word/2010/wordml" xmlns:w15="http://schemas.microsoft.com/office/word/2012/wordml" xmlns:w16cex="http://schemas.microsoft.com/office/word/2018/wordml/cex" xmlns:w16cid="http://schemas.microsoft.com/office/word/2016/wordml/cid" xmlns:w16="http://schemas.microsoft.com/office/word/2018/wordml" xmlns:w16se="http://schemas.microsoft.com/office/word/2015/wordml/symex" xmlns:wpg="http://schemas.microsoft.com/office/word/2010/wordprocessingGroup" xmlns:wpi="http://schemas.microsoft.com/office/word/2010/wordprocessingInk" xmlns:wne="http://schemas.microsoft.com/office/word/2006/wordml" xmlns:wps="http://schemas.microsoft.com/office/word/2010/wordprocessingShape" mc:Ignorable="w14 w15 w16se w16cid w16 w16cex wp14">
   <w:body>
     <w:p>
       <w:pPr>
@@ -20,7 +20,7 @@
     </w:p>
     <w:tbl>
       <w:tblPr>
-        <w:tblStyle w:val="a3"/>
+        <w:tblStyle w:val="TableGrid"/>
         <w:bidiVisual/>
         <w:tblW w:w="0" w:type="auto"/>
         <w:tblLayout w:type="fixed"/>
@@ -501,809 +501,8 @@
                 <w:szCs w:val="20"/>
                 <w:shd w:val="clear" w:color="auto" w:fill="E8F2FE"/>
               </w:rPr>
-              <w:t>search</w:t>
-            </w:r>
-          </w:p>
-        </w:tc>
-        <w:tc>
-          <w:tcPr>
-            <w:tcW w:w="1260" w:type="dxa"/>
-          </w:tcPr>
-          <w:p>
-            <w:pPr>
-              <w:bidi/>
-              <w:jc w:val="center"/>
-              <w:rPr>
-                <w:rtl/>
-              </w:rPr>
-            </w:pPr>
-            <w:r>
-              <w:t>O(log(n))</w:t>
-            </w:r>
-          </w:p>
-        </w:tc>
-        <w:tc>
-          <w:tcPr>
-            <w:tcW w:w="3419" w:type="dxa"/>
-          </w:tcPr>
-          <w:p>
-            <w:pPr>
-              <w:bidi/>
-              <w:jc w:val="center"/>
-              <w:rPr>
-                <w:rtl/>
-              </w:rPr>
-            </w:pPr>
-            <w:r>
-              <w:rPr>
-                <w:rFonts w:hint="cs"/>
-                <w:rtl/>
-              </w:rPr>
-              <w:t xml:space="preserve">הפונקציה מקבלת מספר, ובודקת האם ישנה צומת בעץ שהמפתח שלה הוא בגודלו של מספר הקלט. הפונקציה קוראת לפונקציית עזר, </w:t>
-            </w:r>
-            <w:proofErr w:type="spellStart"/>
-            <w:r>
-              <w:t>search_node</w:t>
-            </w:r>
-            <w:proofErr w:type="spellEnd"/>
-            <w:r>
-              <w:rPr>
-                <w:rFonts w:hint="cs"/>
-                <w:rtl/>
-              </w:rPr>
-              <w:t xml:space="preserve"> שבאופן רקורסיבי מחפשת את הצומת בעץ החיפוש לפי גודל המפתח. הסיבוכיות היא </w:t>
-            </w:r>
-            <w:r>
-              <w:t>O(log(n))</w:t>
-            </w:r>
-            <w:r>
-              <w:rPr>
-                <w:rFonts w:hint="cs"/>
-                <w:rtl/>
-              </w:rPr>
-              <w:t xml:space="preserve"> מכיוון שלכל היותר אנו נצטרך לבדוק צמתים כגובה העץ אשר חסום ע"י </w:t>
-            </w:r>
-            <w:r>
-              <w:t>O(log(n))</w:t>
-            </w:r>
-            <w:r>
-              <w:rPr>
-                <w:rFonts w:hint="cs"/>
-                <w:rtl/>
-              </w:rPr>
-              <w:t xml:space="preserve">. אם הצומת קיים בעץ, הפונקציה תחזיר את המידע השמור בו, ואם הצומת לא קיים בעץ הפונקציה תחזיר </w:t>
-            </w:r>
-            <w:r>
-              <w:t>null</w:t>
-            </w:r>
-            <w:r>
-              <w:rPr>
-                <w:rFonts w:hint="cs"/>
-                <w:rtl/>
-              </w:rPr>
-              <w:t>.</w:t>
-            </w:r>
-          </w:p>
-        </w:tc>
-        <w:bookmarkStart w:id="0" w:name="_GoBack"/>
-        <w:bookmarkEnd w:id="0"/>
-      </w:tr>
-      <w:tr>
-        <w:tc>
-          <w:tcPr>
-            <w:tcW w:w="1341" w:type="dxa"/>
-          </w:tcPr>
-          <w:p>
-            <w:pPr>
-              <w:bidi/>
-              <w:jc w:val="center"/>
-              <w:rPr>
-                <w:rtl/>
-              </w:rPr>
-            </w:pPr>
-            <w:proofErr w:type="spellStart"/>
-            <w:r>
-              <w:t>AVLTree</w:t>
-            </w:r>
-            <w:proofErr w:type="spellEnd"/>
-          </w:p>
-        </w:tc>
-        <w:tc>
-          <w:tcPr>
-            <w:tcW w:w="2610" w:type="dxa"/>
-          </w:tcPr>
-          <w:p>
-            <w:pPr>
-              <w:bidi/>
-              <w:jc w:val="center"/>
-              <w:rPr>
-                <w:rtl/>
-              </w:rPr>
-            </w:pPr>
-            <w:proofErr w:type="spellStart"/>
-            <w:r>
-              <w:t>Search_node</w:t>
-            </w:r>
-            <w:proofErr w:type="spellEnd"/>
-          </w:p>
-        </w:tc>
-        <w:tc>
-          <w:tcPr>
-            <w:tcW w:w="1260" w:type="dxa"/>
-          </w:tcPr>
-          <w:p>
-            <w:pPr>
-              <w:bidi/>
-              <w:jc w:val="center"/>
-              <w:rPr>
-                <w:rtl/>
-              </w:rPr>
-            </w:pPr>
-            <w:r>
-              <w:t>O(log(n))</w:t>
-            </w:r>
-          </w:p>
-        </w:tc>
-        <w:tc>
-          <w:tcPr>
-            <w:tcW w:w="3419" w:type="dxa"/>
-          </w:tcPr>
-          <w:p>
-            <w:pPr>
-              <w:bidi/>
-              <w:jc w:val="center"/>
-              <w:rPr>
-                <w:rtl/>
-              </w:rPr>
-            </w:pPr>
-            <w:r>
-              <w:rPr>
-                <w:rFonts w:hint="cs"/>
-                <w:rtl/>
-              </w:rPr>
-              <w:t xml:space="preserve">הפונקציה מקבלת את שורש העץ ואת המפתח שאנו מחפשים. הפונקציה פועלת באופן רקורסיבי ובכל שלב משווה בין גודל המפתח למפתח של הצומת. אם מפתח הקלט שווה למפתח הצומת, נחזיר את הצומת. אם הוא קטן יותר, נתקדם אל הבן השמאלי, ואילו אם הוא גדול יותר נתקדם אל הבן הימני. אחרי כל התקדמות נקרא שוב לפונקציה. אם הגענו לצומת שערכה </w:t>
-            </w:r>
-            <w:r>
-              <w:t>null</w:t>
-            </w:r>
-            <w:r>
-              <w:rPr>
-                <w:rFonts w:hint="cs"/>
-                <w:rtl/>
-              </w:rPr>
-              <w:t xml:space="preserve">, ולא מצאנו את הצומת אז הצומת לא קיימת בעץ ונחזיר </w:t>
-            </w:r>
-            <w:r>
-              <w:t>null</w:t>
-            </w:r>
-            <w:r>
-              <w:rPr>
-                <w:rFonts w:hint="cs"/>
-                <w:rtl/>
-              </w:rPr>
-              <w:t xml:space="preserve">. הסיבוכיות היא </w:t>
-            </w:r>
-            <w:r>
-              <w:t>O(log(n))</w:t>
-            </w:r>
-            <w:r>
-              <w:rPr>
-                <w:rFonts w:hint="cs"/>
-                <w:rtl/>
-              </w:rPr>
-              <w:t xml:space="preserve"> שכן אנו נצטרך לבדוק לכל היותר מספר צמתים כגובה העץ אשר חסום ע"י </w:t>
-            </w:r>
-            <w:r>
-              <w:t>O(log(n))</w:t>
-            </w:r>
-            <w:r>
-              <w:rPr>
-                <w:rFonts w:hint="cs"/>
-                <w:rtl/>
-              </w:rPr>
-              <w:t>.</w:t>
-            </w:r>
-          </w:p>
-        </w:tc>
-      </w:tr>
-      <w:tr>
-        <w:tc>
-          <w:tcPr>
-            <w:tcW w:w="1341" w:type="dxa"/>
-          </w:tcPr>
-          <w:p>
-            <w:pPr>
-              <w:bidi/>
-              <w:jc w:val="center"/>
-              <w:rPr>
-                <w:rtl/>
-              </w:rPr>
-            </w:pPr>
-            <w:proofErr w:type="spellStart"/>
-            <w:r>
-              <w:t>AVLTree</w:t>
-            </w:r>
-            <w:proofErr w:type="spellEnd"/>
-          </w:p>
-        </w:tc>
-        <w:tc>
-          <w:tcPr>
-            <w:tcW w:w="2610" w:type="dxa"/>
-          </w:tcPr>
-          <w:p>
-            <w:pPr>
-              <w:bidi/>
-              <w:jc w:val="center"/>
-              <w:rPr>
-                <w:rtl/>
-              </w:rPr>
-            </w:pPr>
-            <w:r>
-              <w:t>Min</w:t>
-            </w:r>
-          </w:p>
-        </w:tc>
-        <w:tc>
-          <w:tcPr>
-            <w:tcW w:w="1260" w:type="dxa"/>
-          </w:tcPr>
-          <w:p>
-            <w:pPr>
-              <w:bidi/>
-              <w:jc w:val="center"/>
-              <w:rPr>
-                <w:rtl/>
-              </w:rPr>
-            </w:pPr>
-            <w:proofErr w:type="gramStart"/>
-            <w:r>
-              <w:t>O(</w:t>
-            </w:r>
-            <w:proofErr w:type="gramEnd"/>
-            <w:r>
-              <w:t>1)</w:t>
-            </w:r>
-          </w:p>
-        </w:tc>
-        <w:tc>
-          <w:tcPr>
-            <w:tcW w:w="3419" w:type="dxa"/>
-          </w:tcPr>
-          <w:p>
-            <w:pPr>
-              <w:bidi/>
-              <w:jc w:val="center"/>
-              <w:rPr>
-                <w:rFonts w:hint="cs"/>
-                <w:rtl/>
-              </w:rPr>
-            </w:pPr>
-            <w:r>
-              <w:rPr>
-                <w:rFonts w:hint="cs"/>
-                <w:rtl/>
-              </w:rPr>
-              <w:t xml:space="preserve">מחזירה את </w:t>
-            </w:r>
-            <w:proofErr w:type="spellStart"/>
-            <w:r>
-              <w:rPr>
-                <w:rFonts w:hint="cs"/>
-                <w:rtl/>
-              </w:rPr>
-              <w:t>ה</w:t>
-            </w:r>
-            <w:r>
-              <w:rPr>
-                <w:rFonts w:hint="cs"/>
-                <w:rtl/>
-              </w:rPr>
-              <w:t>טקטסט</w:t>
-            </w:r>
-            <w:proofErr w:type="spellEnd"/>
-            <w:r>
-              <w:rPr>
-                <w:rFonts w:hint="cs"/>
-                <w:rtl/>
-              </w:rPr>
-              <w:t xml:space="preserve"> השמור בצומת בעלת ה</w:t>
-            </w:r>
-            <w:r>
-              <w:rPr>
-                <w:rFonts w:hint="cs"/>
-                <w:rtl/>
-              </w:rPr>
-              <w:t>מפתח המינימאלי (שמור מצביע)</w:t>
-            </w:r>
-          </w:p>
-        </w:tc>
-      </w:tr>
-      <w:tr>
-        <w:tc>
-          <w:tcPr>
-            <w:tcW w:w="1341" w:type="dxa"/>
-          </w:tcPr>
-          <w:p>
-            <w:pPr>
-              <w:bidi/>
-              <w:jc w:val="center"/>
-              <w:rPr>
-                <w:rtl/>
-              </w:rPr>
-            </w:pPr>
-            <w:proofErr w:type="spellStart"/>
-            <w:r>
-              <w:t>AVLTree</w:t>
-            </w:r>
-            <w:proofErr w:type="spellEnd"/>
-          </w:p>
-        </w:tc>
-        <w:tc>
-          <w:tcPr>
-            <w:tcW w:w="2610" w:type="dxa"/>
-          </w:tcPr>
-          <w:p>
-            <w:pPr>
-              <w:bidi/>
-              <w:jc w:val="center"/>
-              <w:rPr>
-                <w:rtl/>
-              </w:rPr>
-            </w:pPr>
-            <w:r>
-              <w:t>Max</w:t>
-            </w:r>
-          </w:p>
-        </w:tc>
-        <w:tc>
-          <w:tcPr>
-            <w:tcW w:w="1260" w:type="dxa"/>
-          </w:tcPr>
-          <w:p>
-            <w:pPr>
-              <w:bidi/>
-              <w:jc w:val="center"/>
-              <w:rPr>
-                <w:rtl/>
-              </w:rPr>
-            </w:pPr>
-            <w:proofErr w:type="gramStart"/>
-            <w:r>
-              <w:t>O(</w:t>
-            </w:r>
-            <w:proofErr w:type="gramEnd"/>
-            <w:r>
-              <w:t>1)</w:t>
-            </w:r>
-          </w:p>
-        </w:tc>
-        <w:tc>
-          <w:tcPr>
-            <w:tcW w:w="3419" w:type="dxa"/>
-          </w:tcPr>
-          <w:p>
-            <w:pPr>
-              <w:bidi/>
-              <w:jc w:val="center"/>
-              <w:rPr>
-                <w:rtl/>
-              </w:rPr>
-            </w:pPr>
-            <w:r>
-              <w:rPr>
-                <w:rFonts w:hint="cs"/>
-                <w:rtl/>
-              </w:rPr>
-              <w:t xml:space="preserve">מחזירה את </w:t>
-            </w:r>
-            <w:proofErr w:type="spellStart"/>
-            <w:r>
-              <w:rPr>
-                <w:rFonts w:hint="cs"/>
-                <w:rtl/>
-              </w:rPr>
-              <w:t>הטקטסט</w:t>
-            </w:r>
-            <w:proofErr w:type="spellEnd"/>
-            <w:r>
-              <w:rPr>
-                <w:rFonts w:hint="cs"/>
-                <w:rtl/>
-              </w:rPr>
-              <w:t xml:space="preserve"> השמור בצומת בעלת המפתח ה</w:t>
-            </w:r>
-            <w:r>
-              <w:rPr>
-                <w:rFonts w:hint="cs"/>
-                <w:rtl/>
-              </w:rPr>
-              <w:t>מקסימאלי</w:t>
-            </w:r>
-            <w:r>
-              <w:rPr>
-                <w:rFonts w:hint="cs"/>
-                <w:rtl/>
-              </w:rPr>
-              <w:t xml:space="preserve"> (שמור מצביע)</w:t>
-            </w:r>
-          </w:p>
-        </w:tc>
-      </w:tr>
-      <w:tr>
-        <w:tc>
-          <w:tcPr>
-            <w:tcW w:w="1341" w:type="dxa"/>
-          </w:tcPr>
-          <w:p>
-            <w:pPr>
-              <w:bidi/>
-              <w:jc w:val="center"/>
-              <w:rPr>
-                <w:rtl/>
-              </w:rPr>
-            </w:pPr>
-            <w:proofErr w:type="spellStart"/>
-            <w:r>
-              <w:lastRenderedPageBreak/>
-              <w:t>AVLTree</w:t>
-            </w:r>
-            <w:proofErr w:type="spellEnd"/>
-          </w:p>
-        </w:tc>
-        <w:tc>
-          <w:tcPr>
-            <w:tcW w:w="2610" w:type="dxa"/>
-          </w:tcPr>
-          <w:p>
-            <w:pPr>
-              <w:bidi/>
-              <w:jc w:val="center"/>
-              <w:rPr>
-                <w:rtl/>
-              </w:rPr>
-            </w:pPr>
-            <w:proofErr w:type="spellStart"/>
-            <w:r>
-              <w:t>rightRotation</w:t>
-            </w:r>
-            <w:proofErr w:type="spellEnd"/>
-          </w:p>
-        </w:tc>
-        <w:tc>
-          <w:tcPr>
-            <w:tcW w:w="1260" w:type="dxa"/>
-          </w:tcPr>
-          <w:p>
-            <w:pPr>
-              <w:bidi/>
-              <w:jc w:val="center"/>
-              <w:rPr>
-                <w:rtl/>
-              </w:rPr>
-            </w:pPr>
-            <w:proofErr w:type="gramStart"/>
-            <w:r>
-              <w:t>O(</w:t>
-            </w:r>
-            <w:proofErr w:type="gramEnd"/>
-            <w:r>
-              <w:t>1)</w:t>
-            </w:r>
-          </w:p>
-        </w:tc>
-        <w:tc>
-          <w:tcPr>
-            <w:tcW w:w="3419" w:type="dxa"/>
-          </w:tcPr>
-          <w:p>
-            <w:pPr>
-              <w:bidi/>
-              <w:jc w:val="center"/>
-              <w:rPr>
-                <w:rtl/>
-              </w:rPr>
-            </w:pPr>
-            <w:r>
-              <w:rPr>
-                <w:rFonts w:hint="cs"/>
-                <w:rtl/>
-              </w:rPr>
-              <w:t>הפונקציה מבצעת גלגול ימינה בכדי לשמור על העץ מאוזן. הפונקציה מקבלת צומת, והגלגול מתבצע ע"י החלפת המצביעים הרלוונטיים.</w:t>
-            </w:r>
-          </w:p>
-        </w:tc>
-      </w:tr>
-      <w:tr>
-        <w:tc>
-          <w:tcPr>
-            <w:tcW w:w="1341" w:type="dxa"/>
-          </w:tcPr>
-          <w:p>
-            <w:pPr>
-              <w:bidi/>
-              <w:jc w:val="center"/>
-              <w:rPr>
-                <w:rtl/>
-              </w:rPr>
-            </w:pPr>
-            <w:proofErr w:type="spellStart"/>
-            <w:r>
-              <w:t>AVLTree</w:t>
-            </w:r>
-            <w:proofErr w:type="spellEnd"/>
-          </w:p>
-        </w:tc>
-        <w:tc>
-          <w:tcPr>
-            <w:tcW w:w="2610" w:type="dxa"/>
-          </w:tcPr>
-          <w:p>
-            <w:pPr>
-              <w:bidi/>
-              <w:jc w:val="center"/>
-              <w:rPr>
-                <w:rtl/>
-              </w:rPr>
-            </w:pPr>
-            <w:proofErr w:type="spellStart"/>
-            <w:r>
-              <w:t>leftRotation</w:t>
-            </w:r>
-            <w:proofErr w:type="spellEnd"/>
-          </w:p>
-        </w:tc>
-        <w:tc>
-          <w:tcPr>
-            <w:tcW w:w="1260" w:type="dxa"/>
-          </w:tcPr>
-          <w:p>
-            <w:pPr>
-              <w:bidi/>
-              <w:jc w:val="center"/>
-              <w:rPr>
-                <w:rtl/>
-              </w:rPr>
-            </w:pPr>
-            <w:proofErr w:type="gramStart"/>
-            <w:r>
-              <w:t>O(</w:t>
-            </w:r>
-            <w:proofErr w:type="gramEnd"/>
-            <w:r>
-              <w:t>1)</w:t>
-            </w:r>
-          </w:p>
-        </w:tc>
-        <w:tc>
-          <w:tcPr>
-            <w:tcW w:w="3419" w:type="dxa"/>
-          </w:tcPr>
-          <w:p>
-            <w:pPr>
-              <w:bidi/>
-              <w:jc w:val="center"/>
-              <w:rPr>
-                <w:rtl/>
-              </w:rPr>
-            </w:pPr>
-            <w:r>
-              <w:rPr>
-                <w:rFonts w:hint="cs"/>
-                <w:rtl/>
-              </w:rPr>
-              <w:t>הפונקציה מבצעת גלגול שמאלה בכדי לשמור על העץ מאוזן. הפונקציה מקבלת צומת, והגלגול מתבצע ע"י החלפת המצביעים הרלוונטיים.</w:t>
-            </w:r>
-          </w:p>
-        </w:tc>
-      </w:tr>
-      <w:tr>
-        <w:tc>
-          <w:tcPr>
-            <w:tcW w:w="1341" w:type="dxa"/>
-          </w:tcPr>
-          <w:p>
-            <w:pPr>
-              <w:bidi/>
-              <w:jc w:val="center"/>
-              <w:rPr>
-                <w:rtl/>
-              </w:rPr>
-            </w:pPr>
-            <w:proofErr w:type="spellStart"/>
-            <w:r>
-              <w:t>AVLTree</w:t>
-            </w:r>
-            <w:proofErr w:type="spellEnd"/>
-          </w:p>
-        </w:tc>
-        <w:tc>
-          <w:tcPr>
-            <w:tcW w:w="2610" w:type="dxa"/>
-          </w:tcPr>
-          <w:p>
-            <w:pPr>
-              <w:bidi/>
-              <w:jc w:val="center"/>
-              <w:rPr>
-                <w:rtl/>
-              </w:rPr>
-            </w:pPr>
-            <w:proofErr w:type="spellStart"/>
-            <w:r>
-              <w:t>calcHeight</w:t>
-            </w:r>
-            <w:proofErr w:type="spellEnd"/>
-          </w:p>
-        </w:tc>
-        <w:tc>
-          <w:tcPr>
-            <w:tcW w:w="1260" w:type="dxa"/>
-          </w:tcPr>
-          <w:p>
-            <w:pPr>
-              <w:bidi/>
-              <w:jc w:val="center"/>
-              <w:rPr>
-                <w:rtl/>
-              </w:rPr>
-            </w:pPr>
-            <w:proofErr w:type="gramStart"/>
-            <w:r>
-              <w:t>O(</w:t>
-            </w:r>
-            <w:proofErr w:type="gramEnd"/>
-            <w:r>
-              <w:t>1)</w:t>
-            </w:r>
-          </w:p>
-        </w:tc>
-        <w:tc>
-          <w:tcPr>
-            <w:tcW w:w="3419" w:type="dxa"/>
-          </w:tcPr>
-          <w:p>
-            <w:pPr>
-              <w:bidi/>
-              <w:jc w:val="center"/>
-              <w:rPr>
-                <w:rtl/>
-              </w:rPr>
-            </w:pPr>
-            <w:r>
-              <w:rPr>
-                <w:rFonts w:hint="cs"/>
-                <w:rtl/>
-              </w:rPr>
-              <w:t>הפונקציה מחשבת את הגובה של צומת. היא מקבלת כקלט צומת, והגובה שלה הוא המקסימום בין הגבהים של הבנים שלה ועוד 1.</w:t>
-            </w:r>
-          </w:p>
-        </w:tc>
-      </w:tr>
-      <w:tr>
-        <w:tc>
-          <w:tcPr>
-            <w:tcW w:w="1341" w:type="dxa"/>
-          </w:tcPr>
-          <w:p>
-            <w:pPr>
-              <w:bidi/>
-              <w:jc w:val="center"/>
-              <w:rPr>
-                <w:rtl/>
-              </w:rPr>
-            </w:pPr>
-            <w:proofErr w:type="spellStart"/>
-            <w:r>
-              <w:t>AVLTree</w:t>
-            </w:r>
-            <w:proofErr w:type="spellEnd"/>
-          </w:p>
-        </w:tc>
-        <w:tc>
-          <w:tcPr>
-            <w:tcW w:w="2610" w:type="dxa"/>
-          </w:tcPr>
-          <w:p>
-            <w:pPr>
-              <w:bidi/>
-              <w:jc w:val="center"/>
-              <w:rPr>
-                <w:rtl/>
-              </w:rPr>
-            </w:pPr>
-            <w:proofErr w:type="spellStart"/>
-            <w:r>
-              <w:t>right</w:t>
-            </w:r>
-            <w:r>
-              <w:t>Then</w:t>
-            </w:r>
-            <w:r>
-              <w:t>Left</w:t>
-            </w:r>
-            <w:r>
-              <w:t>Rotation</w:t>
-            </w:r>
-            <w:proofErr w:type="spellEnd"/>
-          </w:p>
-        </w:tc>
-        <w:tc>
-          <w:tcPr>
-            <w:tcW w:w="1260" w:type="dxa"/>
-          </w:tcPr>
-          <w:p>
-            <w:pPr>
-              <w:bidi/>
-              <w:jc w:val="center"/>
-              <w:rPr>
-                <w:rtl/>
-              </w:rPr>
-            </w:pPr>
-            <w:proofErr w:type="gramStart"/>
-            <w:r>
-              <w:t>O(</w:t>
-            </w:r>
-            <w:proofErr w:type="gramEnd"/>
-            <w:r>
-              <w:t>1)</w:t>
-            </w:r>
-          </w:p>
-        </w:tc>
-        <w:tc>
-          <w:tcPr>
-            <w:tcW w:w="3419" w:type="dxa"/>
-          </w:tcPr>
-          <w:p>
-            <w:pPr>
-              <w:bidi/>
-              <w:jc w:val="center"/>
-              <w:rPr>
-                <w:rtl/>
-              </w:rPr>
-            </w:pPr>
-            <w:r>
-              <w:rPr>
-                <w:rFonts w:hint="cs"/>
-                <w:rtl/>
-              </w:rPr>
-              <w:t>הפונקציה קוראת לפונקציות הגלגול שכבר מימשנו ומבצעת גלגול ימינה ולאחר מכן גלגול שמאלה.</w:t>
-            </w:r>
-          </w:p>
-        </w:tc>
-      </w:tr>
-      <w:tr>
-        <w:tc>
-          <w:tcPr>
-            <w:tcW w:w="1341" w:type="dxa"/>
-          </w:tcPr>
-          <w:p>
-            <w:pPr>
-              <w:bidi/>
-              <w:jc w:val="center"/>
-              <w:rPr>
-                <w:rtl/>
-              </w:rPr>
-            </w:pPr>
-            <w:proofErr w:type="spellStart"/>
-            <w:r>
-              <w:t>AVLTree</w:t>
-            </w:r>
-            <w:proofErr w:type="spellEnd"/>
-          </w:p>
-        </w:tc>
-        <w:tc>
-          <w:tcPr>
-            <w:tcW w:w="2610" w:type="dxa"/>
-          </w:tcPr>
-          <w:p>
-            <w:pPr>
-              <w:bidi/>
-              <w:jc w:val="center"/>
-              <w:rPr>
-                <w:rtl/>
-              </w:rPr>
-            </w:pPr>
-            <w:proofErr w:type="spellStart"/>
+              <w:t>S</w:t>
+            </w:r>
             <w:r>
               <w:rPr>
                 <w:rFonts w:ascii="Consolas" w:hAnsi="Consolas" w:cs="Consolas"/>
@@ -1312,9 +511,8 @@
                 <w:szCs w:val="20"/>
                 <w:shd w:val="clear" w:color="auto" w:fill="E8F2FE"/>
               </w:rPr>
-              <w:t>leftThenRightRotation</w:t>
-            </w:r>
-            <w:proofErr w:type="spellEnd"/>
+              <w:t>earch</w:t>
+            </w:r>
           </w:p>
         </w:tc>
         <w:tc>
@@ -1329,6 +527,242 @@
                 <w:rtl/>
               </w:rPr>
             </w:pPr>
+            <w:r>
+              <w:t>O(log(n))</w:t>
+            </w:r>
+          </w:p>
+        </w:tc>
+        <w:tc>
+          <w:tcPr>
+            <w:tcW w:w="3419" w:type="dxa"/>
+          </w:tcPr>
+          <w:p>
+            <w:pPr>
+              <w:bidi/>
+              <w:jc w:val="center"/>
+              <w:rPr>
+                <w:rtl/>
+              </w:rPr>
+            </w:pPr>
+            <w:r>
+              <w:rPr>
+                <w:rFonts w:hint="cs"/>
+                <w:rtl/>
+              </w:rPr>
+              <w:t xml:space="preserve">הפונקציה מקבלת מספר, ובודקת האם ישנה צומת בעץ שהמפתח שלה הוא בגודלו של מספר הקלט. הפונקציה קוראת לפונקציית עזר, </w:t>
+            </w:r>
+            <w:proofErr w:type="spellStart"/>
+            <w:r>
+              <w:t>search_node</w:t>
+            </w:r>
+            <w:proofErr w:type="spellEnd"/>
+            <w:r>
+              <w:rPr>
+                <w:rFonts w:hint="cs"/>
+                <w:rtl/>
+              </w:rPr>
+              <w:t xml:space="preserve"> שבאופן רקורסיבי מחפשת את הצומת בעץ החיפוש לפי גודל המפתח. הסיבוכיות היא </w:t>
+            </w:r>
+            <w:r>
+              <w:t>O(log(n))</w:t>
+            </w:r>
+            <w:r>
+              <w:rPr>
+                <w:rFonts w:hint="cs"/>
+                <w:rtl/>
+              </w:rPr>
+              <w:t xml:space="preserve"> מכיוון שלכל היותר אנו נצטרך לבדוק צמתים כגובה העץ אשר חסום ע"י </w:t>
+            </w:r>
+            <w:r>
+              <w:t>O(log(n))</w:t>
+            </w:r>
+            <w:r>
+              <w:rPr>
+                <w:rFonts w:hint="cs"/>
+                <w:rtl/>
+              </w:rPr>
+              <w:t xml:space="preserve">. אם הצומת קיים בעץ, הפונקציה תחזיר את המידע השמור בו, ואם הצומת לא קיים בעץ הפונקציה תחזיר </w:t>
+            </w:r>
+            <w:r>
+              <w:t>null</w:t>
+            </w:r>
+            <w:r>
+              <w:rPr>
+                <w:rFonts w:hint="cs"/>
+                <w:rtl/>
+              </w:rPr>
+              <w:t>.</w:t>
+            </w:r>
+          </w:p>
+        </w:tc>
+      </w:tr>
+      <w:tr>
+        <w:tc>
+          <w:tcPr>
+            <w:tcW w:w="1341" w:type="dxa"/>
+          </w:tcPr>
+          <w:p>
+            <w:pPr>
+              <w:bidi/>
+              <w:jc w:val="center"/>
+              <w:rPr>
+                <w:rtl/>
+              </w:rPr>
+            </w:pPr>
+            <w:proofErr w:type="spellStart"/>
+            <w:r>
+              <w:t>AVLTree</w:t>
+            </w:r>
+            <w:proofErr w:type="spellEnd"/>
+          </w:p>
+        </w:tc>
+        <w:tc>
+          <w:tcPr>
+            <w:tcW w:w="2610" w:type="dxa"/>
+          </w:tcPr>
+          <w:p>
+            <w:pPr>
+              <w:bidi/>
+              <w:jc w:val="center"/>
+              <w:rPr>
+                <w:rtl/>
+              </w:rPr>
+            </w:pPr>
+            <w:proofErr w:type="spellStart"/>
+            <w:r>
+              <w:t>Search_node</w:t>
+            </w:r>
+            <w:proofErr w:type="spellEnd"/>
+          </w:p>
+        </w:tc>
+        <w:tc>
+          <w:tcPr>
+            <w:tcW w:w="1260" w:type="dxa"/>
+          </w:tcPr>
+          <w:p>
+            <w:pPr>
+              <w:bidi/>
+              <w:jc w:val="center"/>
+              <w:rPr>
+                <w:rtl/>
+              </w:rPr>
+            </w:pPr>
+            <w:r>
+              <w:t>O(log(n))</w:t>
+            </w:r>
+          </w:p>
+        </w:tc>
+        <w:tc>
+          <w:tcPr>
+            <w:tcW w:w="3419" w:type="dxa"/>
+          </w:tcPr>
+          <w:p>
+            <w:pPr>
+              <w:bidi/>
+              <w:jc w:val="center"/>
+              <w:rPr>
+                <w:rtl/>
+              </w:rPr>
+            </w:pPr>
+            <w:r>
+              <w:rPr>
+                <w:rFonts w:hint="cs"/>
+                <w:rtl/>
+              </w:rPr>
+              <w:t xml:space="preserve">הפונקציה מקבלת את שורש העץ ואת המפתח שאנו מחפשים. הפונקציה פועלת באופן רקורסיבי ובכל שלב משווה בין גודל המפתח למפתח של הצומת. אם מפתח הקלט שווה למפתח הצומת, נחזיר את הצומת. אם הוא קטן יותר, נתקדם אל הבן השמאלי, ואילו אם הוא גדול יותר נתקדם אל הבן הימני. אחרי כל התקדמות נקרא שוב לפונקציה. אם הגענו לצומת שערכה </w:t>
+            </w:r>
+            <w:r>
+              <w:t>null</w:t>
+            </w:r>
+            <w:r>
+              <w:rPr>
+                <w:rFonts w:hint="cs"/>
+                <w:rtl/>
+              </w:rPr>
+              <w:t xml:space="preserve">, ולא מצאנו את הצומת אז הצומת לא קיימת בעץ ונחזיר </w:t>
+            </w:r>
+            <w:r>
+              <w:t>null</w:t>
+            </w:r>
+            <w:r>
+              <w:rPr>
+                <w:rFonts w:hint="cs"/>
+                <w:rtl/>
+              </w:rPr>
+              <w:t xml:space="preserve">. הסיבוכיות היא </w:t>
+            </w:r>
+            <w:r>
+              <w:t>O(log(n))</w:t>
+            </w:r>
+            <w:r>
+              <w:rPr>
+                <w:rFonts w:hint="cs"/>
+                <w:rtl/>
+              </w:rPr>
+              <w:t xml:space="preserve"> שכן אנו נצטרך לבדוק לכל היותר מספר צמתים כגובה העץ אשר חסום ע"י </w:t>
+            </w:r>
+            <w:r>
+              <w:t>O(log(n))</w:t>
+            </w:r>
+            <w:r>
+              <w:rPr>
+                <w:rFonts w:hint="cs"/>
+                <w:rtl/>
+              </w:rPr>
+              <w:t>.</w:t>
+            </w:r>
+          </w:p>
+        </w:tc>
+      </w:tr>
+      <w:tr>
+        <w:tc>
+          <w:tcPr>
+            <w:tcW w:w="1341" w:type="dxa"/>
+          </w:tcPr>
+          <w:p>
+            <w:pPr>
+              <w:bidi/>
+              <w:jc w:val="center"/>
+              <w:rPr>
+                <w:rtl/>
+              </w:rPr>
+            </w:pPr>
+            <w:proofErr w:type="spellStart"/>
+            <w:r>
+              <w:t>AVLTree</w:t>
+            </w:r>
+            <w:proofErr w:type="spellEnd"/>
+          </w:p>
+        </w:tc>
+        <w:tc>
+          <w:tcPr>
+            <w:tcW w:w="2610" w:type="dxa"/>
+          </w:tcPr>
+          <w:p>
+            <w:pPr>
+              <w:bidi/>
+              <w:jc w:val="center"/>
+              <w:rPr>
+                <w:rtl/>
+              </w:rPr>
+            </w:pPr>
+            <w:r>
+              <w:t>Min</w:t>
+            </w:r>
+          </w:p>
+        </w:tc>
+        <w:tc>
+          <w:tcPr>
+            <w:tcW w:w="1260" w:type="dxa"/>
+          </w:tcPr>
+          <w:p>
+            <w:pPr>
+              <w:bidi/>
+              <w:jc w:val="center"/>
+              <w:rPr>
+                <w:rtl/>
+              </w:rPr>
+            </w:pPr>
             <w:proofErr w:type="gramStart"/>
             <w:r>
               <w:t>O(</w:t>
@@ -1356,7 +790,476 @@
                 <w:rFonts w:hint="cs"/>
                 <w:rtl/>
               </w:rPr>
-              <w:t>הפונקציה קוראת לפונקציות הגלגול שכבר מימשנו ומבצעת גלגול שמאלה ולאחר מכן גלגול ימינה.</w:t>
+              <w:t xml:space="preserve">מחזירה את </w:t>
+            </w:r>
+            <w:proofErr w:type="spellStart"/>
+            <w:r>
+              <w:rPr>
+                <w:rFonts w:hint="cs"/>
+                <w:rtl/>
+              </w:rPr>
+              <w:t>ה</w:t>
+            </w:r>
+            <w:r>
+              <w:rPr>
+                <w:rFonts w:hint="cs"/>
+                <w:rtl/>
+              </w:rPr>
+              <w:t>טקטסט</w:t>
+            </w:r>
+            <w:proofErr w:type="spellEnd"/>
+            <w:r>
+              <w:rPr>
+                <w:rFonts w:hint="cs"/>
+                <w:rtl/>
+              </w:rPr>
+              <w:t xml:space="preserve"> השמור בצומת בעלת ה</w:t>
+            </w:r>
+            <w:r>
+              <w:rPr>
+                <w:rFonts w:hint="cs"/>
+                <w:rtl/>
+              </w:rPr>
+              <w:t>מפתח המינימאלי (שמור מצביע)</w:t>
+            </w:r>
+          </w:p>
+        </w:tc>
+      </w:tr>
+      <w:tr>
+        <w:tc>
+          <w:tcPr>
+            <w:tcW w:w="1341" w:type="dxa"/>
+          </w:tcPr>
+          <w:p>
+            <w:pPr>
+              <w:bidi/>
+              <w:jc w:val="center"/>
+              <w:rPr>
+                <w:rtl/>
+              </w:rPr>
+            </w:pPr>
+            <w:proofErr w:type="spellStart"/>
+            <w:r>
+              <w:t>AVLTree</w:t>
+            </w:r>
+            <w:proofErr w:type="spellEnd"/>
+          </w:p>
+        </w:tc>
+        <w:tc>
+          <w:tcPr>
+            <w:tcW w:w="2610" w:type="dxa"/>
+          </w:tcPr>
+          <w:p>
+            <w:pPr>
+              <w:bidi/>
+              <w:jc w:val="center"/>
+              <w:rPr>
+                <w:rtl/>
+              </w:rPr>
+            </w:pPr>
+            <w:r>
+              <w:t>Max</w:t>
+            </w:r>
+          </w:p>
+        </w:tc>
+        <w:tc>
+          <w:tcPr>
+            <w:tcW w:w="1260" w:type="dxa"/>
+          </w:tcPr>
+          <w:p>
+            <w:pPr>
+              <w:bidi/>
+              <w:jc w:val="center"/>
+              <w:rPr>
+                <w:rtl/>
+              </w:rPr>
+            </w:pPr>
+            <w:proofErr w:type="gramStart"/>
+            <w:r>
+              <w:t>O(</w:t>
+            </w:r>
+            <w:proofErr w:type="gramEnd"/>
+            <w:r>
+              <w:t>1)</w:t>
+            </w:r>
+          </w:p>
+        </w:tc>
+        <w:tc>
+          <w:tcPr>
+            <w:tcW w:w="3419" w:type="dxa"/>
+          </w:tcPr>
+          <w:p>
+            <w:pPr>
+              <w:bidi/>
+              <w:jc w:val="center"/>
+              <w:rPr>
+                <w:rtl/>
+              </w:rPr>
+            </w:pPr>
+            <w:r>
+              <w:rPr>
+                <w:rFonts w:hint="cs"/>
+                <w:rtl/>
+              </w:rPr>
+              <w:t xml:space="preserve">מחזירה את </w:t>
+            </w:r>
+            <w:proofErr w:type="spellStart"/>
+            <w:r>
+              <w:rPr>
+                <w:rFonts w:hint="cs"/>
+                <w:rtl/>
+              </w:rPr>
+              <w:t>הטקטסט</w:t>
+            </w:r>
+            <w:proofErr w:type="spellEnd"/>
+            <w:r>
+              <w:rPr>
+                <w:rFonts w:hint="cs"/>
+                <w:rtl/>
+              </w:rPr>
+              <w:t xml:space="preserve"> השמור בצומת בעלת המפתח המקסימאלי (שמור מצביע)</w:t>
+            </w:r>
+          </w:p>
+        </w:tc>
+      </w:tr>
+      <w:tr>
+        <w:tc>
+          <w:tcPr>
+            <w:tcW w:w="1341" w:type="dxa"/>
+          </w:tcPr>
+          <w:p>
+            <w:pPr>
+              <w:bidi/>
+              <w:jc w:val="center"/>
+              <w:rPr>
+                <w:rtl/>
+              </w:rPr>
+            </w:pPr>
+            <w:proofErr w:type="spellStart"/>
+            <w:r>
+              <w:lastRenderedPageBreak/>
+              <w:t>AVLTree</w:t>
+            </w:r>
+            <w:proofErr w:type="spellEnd"/>
+          </w:p>
+        </w:tc>
+        <w:tc>
+          <w:tcPr>
+            <w:tcW w:w="2610" w:type="dxa"/>
+          </w:tcPr>
+          <w:p>
+            <w:pPr>
+              <w:bidi/>
+              <w:jc w:val="center"/>
+              <w:rPr>
+                <w:rtl/>
+              </w:rPr>
+            </w:pPr>
+            <w:proofErr w:type="spellStart"/>
+            <w:r>
+              <w:t>rightRotation</w:t>
+            </w:r>
+            <w:proofErr w:type="spellEnd"/>
+          </w:p>
+        </w:tc>
+        <w:tc>
+          <w:tcPr>
+            <w:tcW w:w="1260" w:type="dxa"/>
+          </w:tcPr>
+          <w:p>
+            <w:pPr>
+              <w:bidi/>
+              <w:jc w:val="center"/>
+              <w:rPr>
+                <w:rtl/>
+              </w:rPr>
+            </w:pPr>
+            <w:proofErr w:type="gramStart"/>
+            <w:r>
+              <w:t>O(</w:t>
+            </w:r>
+            <w:proofErr w:type="gramEnd"/>
+            <w:r>
+              <w:t>1)</w:t>
+            </w:r>
+          </w:p>
+        </w:tc>
+        <w:tc>
+          <w:tcPr>
+            <w:tcW w:w="3419" w:type="dxa"/>
+          </w:tcPr>
+          <w:p>
+            <w:pPr>
+              <w:bidi/>
+              <w:jc w:val="center"/>
+              <w:rPr>
+                <w:rtl/>
+              </w:rPr>
+            </w:pPr>
+            <w:r>
+              <w:rPr>
+                <w:rFonts w:hint="cs"/>
+                <w:rtl/>
+              </w:rPr>
+              <w:t>הפונקציה מבצעת גלגול ימינה בכדי לשמור על העץ מאוזן. הפונקציה מקבלת צומת, והגלגול מתבצע ע"י החלפת המצביעים הרלוונטיים.</w:t>
+            </w:r>
+          </w:p>
+        </w:tc>
+      </w:tr>
+      <w:tr>
+        <w:tc>
+          <w:tcPr>
+            <w:tcW w:w="1341" w:type="dxa"/>
+          </w:tcPr>
+          <w:p>
+            <w:pPr>
+              <w:bidi/>
+              <w:jc w:val="center"/>
+              <w:rPr>
+                <w:rtl/>
+              </w:rPr>
+            </w:pPr>
+            <w:proofErr w:type="spellStart"/>
+            <w:r>
+              <w:t>AVLTree</w:t>
+            </w:r>
+            <w:proofErr w:type="spellEnd"/>
+          </w:p>
+        </w:tc>
+        <w:tc>
+          <w:tcPr>
+            <w:tcW w:w="2610" w:type="dxa"/>
+          </w:tcPr>
+          <w:p>
+            <w:pPr>
+              <w:bidi/>
+              <w:jc w:val="center"/>
+              <w:rPr>
+                <w:rtl/>
+              </w:rPr>
+            </w:pPr>
+            <w:proofErr w:type="spellStart"/>
+            <w:r>
+              <w:t>leftRotation</w:t>
+            </w:r>
+            <w:proofErr w:type="spellEnd"/>
+          </w:p>
+        </w:tc>
+        <w:tc>
+          <w:tcPr>
+            <w:tcW w:w="1260" w:type="dxa"/>
+          </w:tcPr>
+          <w:p>
+            <w:pPr>
+              <w:bidi/>
+              <w:jc w:val="center"/>
+              <w:rPr>
+                <w:rtl/>
+              </w:rPr>
+            </w:pPr>
+            <w:proofErr w:type="gramStart"/>
+            <w:r>
+              <w:t>O(</w:t>
+            </w:r>
+            <w:proofErr w:type="gramEnd"/>
+            <w:r>
+              <w:t>1)</w:t>
+            </w:r>
+          </w:p>
+        </w:tc>
+        <w:tc>
+          <w:tcPr>
+            <w:tcW w:w="3419" w:type="dxa"/>
+          </w:tcPr>
+          <w:p>
+            <w:pPr>
+              <w:bidi/>
+              <w:jc w:val="center"/>
+              <w:rPr>
+                <w:rtl/>
+              </w:rPr>
+            </w:pPr>
+            <w:r>
+              <w:rPr>
+                <w:rFonts w:hint="cs"/>
+                <w:rtl/>
+              </w:rPr>
+              <w:t>הפונקציה מבצעת גלגול שמאלה בכדי לשמור על העץ מאוזן. הפונקציה מקבלת צומת, והגלגול מתבצע ע"י החלפת המצביעים הרלוונטיים.</w:t>
+            </w:r>
+          </w:p>
+        </w:tc>
+      </w:tr>
+      <w:tr>
+        <w:tc>
+          <w:tcPr>
+            <w:tcW w:w="1341" w:type="dxa"/>
+          </w:tcPr>
+          <w:p>
+            <w:pPr>
+              <w:bidi/>
+              <w:jc w:val="center"/>
+              <w:rPr>
+                <w:rtl/>
+              </w:rPr>
+            </w:pPr>
+            <w:proofErr w:type="spellStart"/>
+            <w:r>
+              <w:t>AVLTree</w:t>
+            </w:r>
+            <w:proofErr w:type="spellEnd"/>
+          </w:p>
+        </w:tc>
+        <w:tc>
+          <w:tcPr>
+            <w:tcW w:w="2610" w:type="dxa"/>
+          </w:tcPr>
+          <w:p>
+            <w:pPr>
+              <w:bidi/>
+              <w:jc w:val="center"/>
+              <w:rPr>
+                <w:rtl/>
+              </w:rPr>
+            </w:pPr>
+            <w:proofErr w:type="spellStart"/>
+            <w:r>
+              <w:t>calcHeight</w:t>
+            </w:r>
+            <w:proofErr w:type="spellEnd"/>
+          </w:p>
+        </w:tc>
+        <w:tc>
+          <w:tcPr>
+            <w:tcW w:w="1260" w:type="dxa"/>
+          </w:tcPr>
+          <w:p>
+            <w:pPr>
+              <w:bidi/>
+              <w:jc w:val="center"/>
+              <w:rPr>
+                <w:rtl/>
+              </w:rPr>
+            </w:pPr>
+            <w:proofErr w:type="gramStart"/>
+            <w:r>
+              <w:t>O(</w:t>
+            </w:r>
+            <w:proofErr w:type="gramEnd"/>
+            <w:r>
+              <w:t>1)</w:t>
+            </w:r>
+          </w:p>
+        </w:tc>
+        <w:tc>
+          <w:tcPr>
+            <w:tcW w:w="3419" w:type="dxa"/>
+          </w:tcPr>
+          <w:p>
+            <w:pPr>
+              <w:bidi/>
+              <w:jc w:val="center"/>
+              <w:rPr>
+                <w:rtl/>
+              </w:rPr>
+            </w:pPr>
+            <w:r>
+              <w:rPr>
+                <w:rFonts w:hint="cs"/>
+                <w:rtl/>
+              </w:rPr>
+              <w:t>הפונקציה מחשבת את הגובה של צומת. היא מקבלת כקלט צומת, והגובה שלה הוא המקסימום בין הגבהים של הבנים שלה ועוד 1.</w:t>
+            </w:r>
+          </w:p>
+        </w:tc>
+      </w:tr>
+      <w:tr>
+        <w:tc>
+          <w:tcPr>
+            <w:tcW w:w="1341" w:type="dxa"/>
+          </w:tcPr>
+          <w:p>
+            <w:pPr>
+              <w:bidi/>
+              <w:jc w:val="center"/>
+              <w:rPr>
+                <w:rtl/>
+              </w:rPr>
+            </w:pPr>
+            <w:proofErr w:type="spellStart"/>
+            <w:r>
+              <w:t>AVLTree</w:t>
+            </w:r>
+            <w:proofErr w:type="spellEnd"/>
+          </w:p>
+        </w:tc>
+        <w:tc>
+          <w:tcPr>
+            <w:tcW w:w="2610" w:type="dxa"/>
+          </w:tcPr>
+          <w:p>
+            <w:pPr>
+              <w:bidi/>
+              <w:jc w:val="center"/>
+              <w:rPr>
+                <w:rtl/>
+              </w:rPr>
+            </w:pPr>
+            <w:proofErr w:type="spellStart"/>
+            <w:r>
+              <w:t>right</w:t>
+            </w:r>
+            <w:r>
+              <w:t>Then</w:t>
+            </w:r>
+            <w:r>
+              <w:t>Left</w:t>
+            </w:r>
+            <w:r>
+              <w:t>Rotation</w:t>
+            </w:r>
+            <w:proofErr w:type="spellEnd"/>
+          </w:p>
+        </w:tc>
+        <w:tc>
+          <w:tcPr>
+            <w:tcW w:w="1260" w:type="dxa"/>
+          </w:tcPr>
+          <w:p>
+            <w:pPr>
+              <w:bidi/>
+              <w:jc w:val="center"/>
+              <w:rPr>
+                <w:rtl/>
+              </w:rPr>
+            </w:pPr>
+            <w:proofErr w:type="gramStart"/>
+            <w:r>
+              <w:t>O(</w:t>
+            </w:r>
+            <w:proofErr w:type="gramEnd"/>
+            <w:r>
+              <w:t>1)</w:t>
+            </w:r>
+          </w:p>
+        </w:tc>
+        <w:tc>
+          <w:tcPr>
+            <w:tcW w:w="3419" w:type="dxa"/>
+          </w:tcPr>
+          <w:p>
+            <w:pPr>
+              <w:bidi/>
+              <w:jc w:val="center"/>
+              <w:rPr>
+                <w:rtl/>
+              </w:rPr>
+            </w:pPr>
+            <w:r>
+              <w:rPr>
+                <w:rFonts w:hint="cs"/>
+                <w:rtl/>
+              </w:rPr>
+              <w:t>הפונקציה קוראת לפונקציות הגלגול שכבר מימשנו ומבצעת גלגול ימינה ולאחר מכן גלגול שמאלה.</w:t>
             </w:r>
           </w:p>
         </w:tc>
@@ -1402,7 +1305,7 @@
                 <w:szCs w:val="20"/>
                 <w:shd w:val="clear" w:color="auto" w:fill="E8F2FE"/>
               </w:rPr>
-              <w:t>getBalanceFactor</w:t>
+              <w:t>leftThenRightRotation</w:t>
             </w:r>
             <w:proofErr w:type="spellEnd"/>
           </w:p>
@@ -1446,7 +1349,7 @@
                 <w:rFonts w:hint="cs"/>
                 <w:rtl/>
               </w:rPr>
-              <w:t>הפונקציה מחשבת את מקדם האיזון של הצומת. אנו מגדירים את מקדם האיזון להיות ההפרש בין גובהו של תת העץ השמאלי לגובהו של תת העץ הימני. לפי גודלו של מקדם האיזון אנו יכולים לדעת האם תת העץ של הצומת מאוזן, ואם הוא לא מאוזן, אילו גלגולים אנו צריכים לבצע בכדי לאזן אותו. הפונקציה מקבלת צומת ומחזירה את מקדם האיזון שלו, שהוא מספר.</w:t>
+              <w:t>הפונקציה קוראת לפונקציות הגלגול שכבר מימשנו ומבצעת גלגול שמאלה ולאחר מכן גלגול ימינה.</w:t>
             </w:r>
           </w:p>
         </w:tc>
@@ -1483,6 +1386,7 @@
                 <w:rtl/>
               </w:rPr>
             </w:pPr>
+            <w:proofErr w:type="spellStart"/>
             <w:r>
               <w:rPr>
                 <w:rFonts w:ascii="Consolas" w:hAnsi="Consolas" w:cs="Consolas"/>
@@ -1491,8 +1395,9 @@
                 <w:szCs w:val="20"/>
                 <w:shd w:val="clear" w:color="auto" w:fill="E8F2FE"/>
               </w:rPr>
-              <w:t>insert</w:t>
-            </w:r>
+              <w:t>getBalanceFactor</w:t>
+            </w:r>
+            <w:proofErr w:type="spellEnd"/>
           </w:p>
         </w:tc>
         <w:tc>
@@ -1507,8 +1412,13 @@
                 <w:rtl/>
               </w:rPr>
             </w:pPr>
-            <w:r>
-              <w:t>O(log(n))</w:t>
+            <w:proofErr w:type="gramStart"/>
+            <w:r>
+              <w:t>O(</w:t>
+            </w:r>
+            <w:proofErr w:type="gramEnd"/>
+            <w:r>
+              <w:t>1)</w:t>
             </w:r>
           </w:p>
         </w:tc>
@@ -1529,83 +1439,7 @@
                 <w:rFonts w:hint="cs"/>
                 <w:rtl/>
               </w:rPr>
-              <w:t>הפונקציה מקבלת מספר ומחרוזת, מייצר צומת שהמפתח שלו הוא המספר והמידע שלו היא המחרוזת, ומכניסה את הצומת לעץ.</w:t>
-            </w:r>
-            <w:r>
-              <w:rPr>
-                <w:rFonts w:hint="cs"/>
-                <w:rtl/>
-              </w:rPr>
-              <w:t xml:space="preserve"> הפונקציה נעזרת בפונקציה </w:t>
-            </w:r>
-            <w:proofErr w:type="spellStart"/>
-            <w:r>
-              <w:t>insert_rec</w:t>
-            </w:r>
-            <w:proofErr w:type="spellEnd"/>
-            <w:r>
-              <w:rPr>
-                <w:rFonts w:hint="cs"/>
-                <w:rtl/>
-              </w:rPr>
-              <w:t xml:space="preserve"> בשביל ההכנסה. לאחר ההכנסה היא נעזרת בפונקציה </w:t>
-            </w:r>
-            <w:proofErr w:type="spellStart"/>
-            <w:r>
-              <w:t>calcHeightLeaf</w:t>
-            </w:r>
-            <w:proofErr w:type="spellEnd"/>
-            <w:r>
-              <w:rPr>
-                <w:rFonts w:hint="cs"/>
-                <w:rtl/>
-              </w:rPr>
-              <w:t xml:space="preserve">, בשביל לעדכן את הגבהים, ולאחר מכן בפונקציה </w:t>
-            </w:r>
-            <w:proofErr w:type="spellStart"/>
-            <w:r>
-              <w:t>keepBalanced</w:t>
-            </w:r>
-            <w:proofErr w:type="spellEnd"/>
-            <w:r>
-              <w:rPr>
-                <w:rFonts w:hint="cs"/>
-                <w:rtl/>
-              </w:rPr>
-              <w:t xml:space="preserve"> בשביל לאזן את העץ בעזרת גלגולים.</w:t>
-            </w:r>
-            <w:r>
-              <w:rPr>
-                <w:rFonts w:hint="cs"/>
-                <w:rtl/>
-              </w:rPr>
-              <w:t xml:space="preserve"> </w:t>
-            </w:r>
-            <w:r>
-              <w:rPr>
-                <w:rFonts w:hint="cs"/>
-                <w:rtl/>
-              </w:rPr>
-              <w:t xml:space="preserve">הסיבוכיות של הפונקציה היא סכום הסיבוכיות של פונקציות העזר. הסיבוכיות של שלוש פונקציות העזר היא </w:t>
-            </w:r>
-            <w:r>
-              <w:t>O(log(n))</w:t>
-            </w:r>
-            <w:r>
-              <w:rPr>
-                <w:rFonts w:hint="cs"/>
-                <w:rtl/>
-              </w:rPr>
-              <w:t>, והסיבוכיות של הפונקציה היא</w:t>
-            </w:r>
-          </w:p>
-          <w:p>
-            <w:pPr>
-              <w:bidi/>
-              <w:jc w:val="center"/>
-            </w:pPr>
-            <w:r>
-              <w:t>3 O(log(n)) = O(log(n))</w:t>
+              <w:t>הפונקציה מחשבת את מקדם האיזון של הצומת. אנו מגדירים את מקדם האיזון להיות ההפרש בין גובהו של תת העץ השמאלי לגובהו של תת העץ הימני. לפי גודלו של מקדם האיזון אנו יכולים לדעת האם תת העץ של הצומת מאוזן, ואם הוא לא מאוזן, אילו גלגולים אנו צריכים לבצע בכדי לאזן אותו. הפונקציה מקבלת צומת ומחזירה את מקדם האיזון שלו, שהוא מספר.</w:t>
             </w:r>
           </w:p>
         </w:tc>
@@ -1642,7 +1476,6 @@
                 <w:rtl/>
               </w:rPr>
             </w:pPr>
-            <w:proofErr w:type="spellStart"/>
             <w:r>
               <w:rPr>
                 <w:rFonts w:ascii="Consolas" w:hAnsi="Consolas" w:cs="Consolas"/>
@@ -1651,143 +1484,313 @@
                 <w:szCs w:val="20"/>
                 <w:shd w:val="clear" w:color="auto" w:fill="E8F2FE"/>
               </w:rPr>
-              <w:t>insert_rec</w:t>
-            </w:r>
-            <w:proofErr w:type="spellEnd"/>
-          </w:p>
-        </w:tc>
-        <w:tc>
-          <w:tcPr>
-            <w:tcW w:w="1260" w:type="dxa"/>
-          </w:tcPr>
-          <w:p>
-            <w:pPr>
-              <w:bidi/>
-              <w:jc w:val="center"/>
-              <w:rPr>
-                <w:rtl/>
-              </w:rPr>
-            </w:pPr>
-            <w:r>
-              <w:t>O(log(n))</w:t>
-            </w:r>
-          </w:p>
-        </w:tc>
-        <w:tc>
-          <w:tcPr>
-            <w:tcW w:w="3419" w:type="dxa"/>
-          </w:tcPr>
-          <w:p>
-            <w:pPr>
-              <w:bidi/>
-              <w:jc w:val="center"/>
-              <w:rPr>
-                <w:rtl/>
-              </w:rPr>
-            </w:pPr>
-            <w:r>
-              <w:rPr>
-                <w:rFonts w:hint="cs"/>
-                <w:rtl/>
-              </w:rPr>
-              <w:t xml:space="preserve">הפונקציה מקבלת צומת ואת שורש העץ ומכניסה אותה לעץ החיפוש. הפונקציה פועלת באופן רקורסיבי. אם </w:t>
-            </w:r>
-            <w:proofErr w:type="spellStart"/>
-            <w:r>
-              <w:rPr>
-                <w:rFonts w:hint="cs"/>
-                <w:rtl/>
-              </w:rPr>
-              <w:t>ההצומת</w:t>
-            </w:r>
-            <w:proofErr w:type="spellEnd"/>
-            <w:r>
-              <w:rPr>
-                <w:rFonts w:hint="cs"/>
-                <w:rtl/>
-              </w:rPr>
-              <w:t xml:space="preserve"> שאנו נמצאים בה בעץ היא וירטואלית אז הצומת נכנסת במקומה, זהו תנאי העצירה. עבור כל צומת נבצע השוואה, אם המפתח של צומת </w:t>
-            </w:r>
-            <w:r>
-              <w:rPr>
-                <w:rFonts w:hint="cs"/>
-                <w:rtl/>
-              </w:rPr>
-              <w:lastRenderedPageBreak/>
-              <w:t xml:space="preserve">הקלט גדול מהצומת הנוכחית נתקדם ימינה, אחרת נתקדם שמאלה. לאחר כל התקדמות נקרא שוב לפונקציה עם הצומת הנוכחית. הסיבוכיות היא </w:t>
-            </w:r>
-            <w:r>
-              <w:t>O(log(n))</w:t>
-            </w:r>
-            <w:r>
-              <w:rPr>
-                <w:rFonts w:hint="cs"/>
-                <w:rtl/>
-              </w:rPr>
-              <w:t xml:space="preserve"> שכן אנו נצטרך לבדוק לכל היותר מספר צמתים כגובה העץ אשר חסום ע"י </w:t>
-            </w:r>
-            <w:r>
-              <w:t>O(log(n))</w:t>
-            </w:r>
-            <w:r>
-              <w:rPr>
-                <w:rFonts w:hint="cs"/>
-                <w:rtl/>
-              </w:rPr>
-              <w:t>.</w:t>
-            </w:r>
-          </w:p>
-        </w:tc>
-      </w:tr>
-      <w:tr>
-        <w:tc>
-          <w:tcPr>
-            <w:tcW w:w="1341" w:type="dxa"/>
-          </w:tcPr>
-          <w:p>
-            <w:pPr>
-              <w:bidi/>
-              <w:jc w:val="center"/>
-            </w:pPr>
-            <w:proofErr w:type="spellStart"/>
-            <w:r>
-              <w:rPr>
-                <w:rFonts w:hint="cs"/>
-              </w:rPr>
-              <w:lastRenderedPageBreak/>
-              <w:t>A</w:t>
-            </w:r>
-            <w:r>
-              <w:t>VLTree</w:t>
-            </w:r>
-            <w:proofErr w:type="spellEnd"/>
-          </w:p>
-        </w:tc>
-        <w:tc>
-          <w:tcPr>
-            <w:tcW w:w="2610" w:type="dxa"/>
-          </w:tcPr>
-          <w:p>
-            <w:pPr>
-              <w:bidi/>
-              <w:jc w:val="center"/>
-              <w:rPr>
-                <w:rFonts w:ascii="Consolas" w:hAnsi="Consolas" w:hint="cs"/>
+              <w:t>I</w:t>
+            </w:r>
+            <w:r>
+              <w:rPr>
+                <w:rFonts w:ascii="Consolas" w:hAnsi="Consolas" w:cs="Consolas"/>
                 <w:color w:val="000000"/>
                 <w:sz w:val="20"/>
                 <w:szCs w:val="20"/>
                 <w:shd w:val="clear" w:color="auto" w:fill="E8F2FE"/>
-                <w:rtl/>
-              </w:rPr>
-            </w:pPr>
-            <w:proofErr w:type="spellStart"/>
-            <w:r>
+              </w:rPr>
+              <w:t>nsert</w:t>
+            </w:r>
+          </w:p>
+        </w:tc>
+        <w:tc>
+          <w:tcPr>
+            <w:tcW w:w="1260" w:type="dxa"/>
+          </w:tcPr>
+          <w:p>
+            <w:pPr>
+              <w:bidi/>
+              <w:jc w:val="center"/>
+              <w:rPr>
+                <w:rtl/>
+              </w:rPr>
+            </w:pPr>
+            <w:r>
+              <w:t>O(log(n))</w:t>
+            </w:r>
+          </w:p>
+        </w:tc>
+        <w:tc>
+          <w:tcPr>
+            <w:tcW w:w="3419" w:type="dxa"/>
+          </w:tcPr>
+          <w:p>
+            <w:pPr>
+              <w:bidi/>
+              <w:jc w:val="center"/>
+              <w:rPr>
+                <w:rtl/>
+              </w:rPr>
+            </w:pPr>
+            <w:r>
+              <w:rPr>
+                <w:rFonts w:hint="cs"/>
+                <w:rtl/>
+              </w:rPr>
+              <w:t>הפונקציה מקבלת מספר ומחרוזת, מייצר צומת שהמפתח שלו הוא המספר והמידע שלו היא המחרוזת, ומכניסה את הצומת לעץ.</w:t>
+            </w:r>
+            <w:r>
+              <w:rPr>
+                <w:rFonts w:hint="cs"/>
+                <w:rtl/>
+              </w:rPr>
+              <w:t xml:space="preserve"> הפונקציה נעזרת בפונקציה </w:t>
+            </w:r>
+            <w:proofErr w:type="spellStart"/>
+            <w:r>
+              <w:t>insert_rec</w:t>
+            </w:r>
+            <w:proofErr w:type="spellEnd"/>
+            <w:r>
+              <w:rPr>
+                <w:rFonts w:hint="cs"/>
+                <w:rtl/>
+              </w:rPr>
+              <w:t xml:space="preserve"> בשביל ההכנסה. לאחר ההכנסה היא נעזרת בפונקציה </w:t>
+            </w:r>
+            <w:proofErr w:type="spellStart"/>
+            <w:r>
+              <w:t>calcHeightLeaf</w:t>
+            </w:r>
+            <w:proofErr w:type="spellEnd"/>
+            <w:r>
+              <w:rPr>
+                <w:rFonts w:hint="cs"/>
+                <w:rtl/>
+              </w:rPr>
+              <w:t xml:space="preserve">, בשביל לעדכן את הגבהים, ולאחר מכן בפונקציה </w:t>
+            </w:r>
+            <w:proofErr w:type="spellStart"/>
+            <w:r>
+              <w:t>keepBalanced</w:t>
+            </w:r>
+            <w:proofErr w:type="spellEnd"/>
+            <w:r>
+              <w:rPr>
+                <w:rFonts w:hint="cs"/>
+                <w:rtl/>
+              </w:rPr>
+              <w:t xml:space="preserve"> בשביל לאזן את העץ בעזרת גלגולים.</w:t>
+            </w:r>
+            <w:r>
+              <w:rPr>
+                <w:rFonts w:hint="cs"/>
+                <w:rtl/>
+              </w:rPr>
+              <w:t xml:space="preserve"> </w:t>
+            </w:r>
+            <w:r>
+              <w:rPr>
+                <w:rFonts w:hint="cs"/>
+                <w:rtl/>
+              </w:rPr>
+              <w:t xml:space="preserve">הסיבוכיות של הפונקציה היא סכום הסיבוכיות של פונקציות העזר. הסיבוכיות של שלוש פונקציות העזר היא </w:t>
+            </w:r>
+            <w:r>
+              <w:t>O(log(n))</w:t>
+            </w:r>
+            <w:r>
+              <w:rPr>
+                <w:rFonts w:hint="cs"/>
+                <w:rtl/>
+              </w:rPr>
+              <w:t>, והסיבוכיות של הפונקציה היא</w:t>
+            </w:r>
+          </w:p>
+          <w:p>
+            <w:pPr>
+              <w:bidi/>
+              <w:jc w:val="center"/>
+            </w:pPr>
+            <w:r>
+              <w:t>3 O(log(n)) = O(log(n))</w:t>
+            </w:r>
+          </w:p>
+        </w:tc>
+      </w:tr>
+      <w:tr>
+        <w:tc>
+          <w:tcPr>
+            <w:tcW w:w="1341" w:type="dxa"/>
+          </w:tcPr>
+          <w:p>
+            <w:pPr>
+              <w:bidi/>
+              <w:jc w:val="center"/>
+              <w:rPr>
+                <w:rtl/>
+              </w:rPr>
+            </w:pPr>
+            <w:proofErr w:type="spellStart"/>
+            <w:r>
+              <w:t>AVLTree</w:t>
+            </w:r>
+            <w:proofErr w:type="spellEnd"/>
+          </w:p>
+        </w:tc>
+        <w:tc>
+          <w:tcPr>
+            <w:tcW w:w="2610" w:type="dxa"/>
+          </w:tcPr>
+          <w:p>
+            <w:pPr>
+              <w:bidi/>
+              <w:jc w:val="center"/>
+              <w:rPr>
+                <w:rtl/>
+              </w:rPr>
+            </w:pPr>
+            <w:proofErr w:type="spellStart"/>
+            <w:r>
+              <w:rPr>
+                <w:rFonts w:ascii="Consolas" w:hAnsi="Consolas" w:cs="Consolas"/>
+                <w:color w:val="000000"/>
+                <w:sz w:val="20"/>
+                <w:szCs w:val="20"/>
+                <w:shd w:val="clear" w:color="auto" w:fill="E8F2FE"/>
+              </w:rPr>
+              <w:t>insert_rec</w:t>
+            </w:r>
+            <w:proofErr w:type="spellEnd"/>
+          </w:p>
+        </w:tc>
+        <w:tc>
+          <w:tcPr>
+            <w:tcW w:w="1260" w:type="dxa"/>
+          </w:tcPr>
+          <w:p>
+            <w:pPr>
+              <w:bidi/>
+              <w:jc w:val="center"/>
+              <w:rPr>
+                <w:rtl/>
+              </w:rPr>
+            </w:pPr>
+            <w:r>
+              <w:t>O(log(n))</w:t>
+            </w:r>
+          </w:p>
+        </w:tc>
+        <w:tc>
+          <w:tcPr>
+            <w:tcW w:w="3419" w:type="dxa"/>
+          </w:tcPr>
+          <w:p>
+            <w:pPr>
+              <w:bidi/>
+              <w:jc w:val="center"/>
+              <w:rPr>
+                <w:rtl/>
+              </w:rPr>
+            </w:pPr>
+            <w:r>
+              <w:rPr>
+                <w:rFonts w:hint="cs"/>
+                <w:rtl/>
+              </w:rPr>
+              <w:t xml:space="preserve">הפונקציה מקבלת צומת ואת שורש העץ ומכניסה אותה לעץ החיפוש. הפונקציה פועלת באופן רקורסיבי. אם </w:t>
+            </w:r>
+            <w:proofErr w:type="spellStart"/>
+            <w:r>
+              <w:rPr>
+                <w:rFonts w:hint="cs"/>
+                <w:rtl/>
+              </w:rPr>
+              <w:t>ההצומת</w:t>
+            </w:r>
+            <w:proofErr w:type="spellEnd"/>
+            <w:r>
+              <w:rPr>
+                <w:rFonts w:hint="cs"/>
+                <w:rtl/>
+              </w:rPr>
+              <w:t xml:space="preserve"> שאנו נמצאים בה בעץ היא וירטואלית אז הצומת נכנסת במקומה, זהו תנאי העצירה. עבור כל צומת נבצע השוואה, אם המפתח של צומת </w:t>
+            </w:r>
+            <w:r>
+              <w:rPr>
+                <w:rFonts w:hint="cs"/>
+                <w:rtl/>
+              </w:rPr>
+              <w:lastRenderedPageBreak/>
+              <w:t xml:space="preserve">הקלט גדול מהצומת הנוכחית נתקדם ימינה, אחרת נתקדם שמאלה. לאחר כל התקדמות נקרא שוב לפונקציה עם הצומת הנוכחית. הסיבוכיות היא </w:t>
+            </w:r>
+            <w:r>
+              <w:t>O(log(n))</w:t>
+            </w:r>
+            <w:r>
+              <w:rPr>
+                <w:rFonts w:hint="cs"/>
+                <w:rtl/>
+              </w:rPr>
+              <w:t xml:space="preserve"> שכן אנו נצטרך לבדוק לכל היותר מספר צמתים כגובה העץ אשר חסום ע"י </w:t>
+            </w:r>
+            <w:r>
+              <w:t>O(log(n))</w:t>
+            </w:r>
+            <w:r>
+              <w:rPr>
+                <w:rFonts w:hint="cs"/>
+                <w:rtl/>
+              </w:rPr>
+              <w:t>.</w:t>
+            </w:r>
+          </w:p>
+        </w:tc>
+      </w:tr>
+      <w:tr>
+        <w:tc>
+          <w:tcPr>
+            <w:tcW w:w="1341" w:type="dxa"/>
+          </w:tcPr>
+          <w:p>
+            <w:pPr>
+              <w:bidi/>
+              <w:jc w:val="center"/>
+            </w:pPr>
+            <w:proofErr w:type="spellStart"/>
+            <w:r>
+              <w:rPr>
+                <w:rFonts w:hint="cs"/>
+              </w:rPr>
+              <w:lastRenderedPageBreak/>
+              <w:t>A</w:t>
+            </w:r>
+            <w:r>
+              <w:t>VLTree</w:t>
+            </w:r>
+            <w:proofErr w:type="spellEnd"/>
+          </w:p>
+        </w:tc>
+        <w:tc>
+          <w:tcPr>
+            <w:tcW w:w="2610" w:type="dxa"/>
+          </w:tcPr>
+          <w:p>
+            <w:pPr>
+              <w:bidi/>
+              <w:jc w:val="center"/>
               <w:rPr>
                 <w:rFonts w:ascii="Consolas" w:hAnsi="Consolas"/>
                 <w:color w:val="000000"/>
                 <w:sz w:val="20"/>
                 <w:szCs w:val="20"/>
                 <w:shd w:val="clear" w:color="auto" w:fill="E8F2FE"/>
+                <w:rtl/>
+              </w:rPr>
+            </w:pPr>
+            <w:proofErr w:type="spellStart"/>
+            <w:r>
+              <w:rPr>
+                <w:rFonts w:ascii="Consolas" w:hAnsi="Consolas"/>
+                <w:color w:val="000000"/>
+                <w:sz w:val="20"/>
+                <w:szCs w:val="20"/>
+                <w:shd w:val="clear" w:color="auto" w:fill="E8F2FE"/>
               </w:rPr>
               <w:t>updateMinMaxInsert</w:t>
             </w:r>
@@ -1822,7 +1825,6 @@
               <w:bidi/>
               <w:jc w:val="center"/>
               <w:rPr>
-                <w:rFonts w:hint="cs"/>
                 <w:rtl/>
               </w:rPr>
             </w:pPr>
@@ -2727,9 +2729,6 @@
             <w:pPr>
               <w:bidi/>
               <w:jc w:val="center"/>
-              <w:rPr>
-                <w:rFonts w:hint="cs"/>
-              </w:rPr>
             </w:pPr>
             <w:r>
               <w:rPr>
@@ -2968,37 +2967,15 @@
               <w:bidi/>
               <w:jc w:val="center"/>
               <w:rPr>
-                <w:rFonts w:hint="cs"/>
-                <w:rtl/>
-              </w:rPr>
-            </w:pPr>
-            <w:r>
-              <w:rPr>
-                <w:rFonts w:hint="cs"/>
-                <w:rtl/>
-              </w:rPr>
-              <w:t>פונקציה הזאת מקבלת צומת, ומחזירה את הצומת ה</w:t>
-            </w:r>
-            <w:r>
-              <w:rPr>
-                <w:rFonts w:hint="cs"/>
-                <w:rtl/>
-              </w:rPr>
-              <w:t>קודם</w:t>
-            </w:r>
-            <w:r>
-              <w:rPr>
-                <w:rFonts w:hint="cs"/>
-                <w:rtl/>
-              </w:rPr>
-              <w:t xml:space="preserve"> שלו (הבא בסדר עולה).</w:t>
-            </w:r>
-            <w:r>
-              <w:rPr>
-                <w:rFonts w:hint="cs"/>
-                <w:rtl/>
-              </w:rPr>
-              <w:t xml:space="preserve"> הקוד עובד בצורה דומה לקוד של </w:t>
+                <w:rtl/>
+              </w:rPr>
+            </w:pPr>
+            <w:r>
+              <w:rPr>
+                <w:rFonts w:hint="cs"/>
+                <w:rtl/>
+              </w:rPr>
+              <w:t xml:space="preserve">פונקציה הזאת מקבלת צומת, ומחזירה את הצומת הקודם שלו (הבא בסדר עולה). הקוד עובד בצורה דומה לקוד של </w:t>
             </w:r>
             <w:r>
               <w:t>successor</w:t>
@@ -3076,7 +3053,6 @@
               <w:bidi/>
               <w:jc w:val="center"/>
               <w:rPr>
-                <w:rFonts w:hint="cs"/>
                 <w:rtl/>
               </w:rPr>
             </w:pPr>
@@ -3241,9 +3217,6 @@
             <w:pPr>
               <w:bidi/>
               <w:jc w:val="center"/>
-              <w:rPr>
-                <w:rFonts w:hint="cs"/>
-              </w:rPr>
             </w:pPr>
             <w:r>
               <w:rPr>
@@ -3326,101 +3299,91 @@
                 <w:szCs w:val="20"/>
                 <w:shd w:val="clear" w:color="auto" w:fill="E8F2FE"/>
               </w:rPr>
+              <w:t>keysToArray</w:t>
+            </w:r>
+            <w:proofErr w:type="spellEnd"/>
+          </w:p>
+        </w:tc>
+        <w:tc>
+          <w:tcPr>
+            <w:tcW w:w="1260" w:type="dxa"/>
+          </w:tcPr>
+          <w:p>
+            <w:pPr>
+              <w:bidi/>
+              <w:jc w:val="center"/>
+            </w:pPr>
+            <w:r>
+              <w:t>O(n)</w:t>
+            </w:r>
+          </w:p>
+        </w:tc>
+        <w:tc>
+          <w:tcPr>
+            <w:tcW w:w="3419" w:type="dxa"/>
+          </w:tcPr>
+          <w:p>
+            <w:pPr>
+              <w:bidi/>
+              <w:jc w:val="center"/>
+              <w:rPr>
+                <w:rtl/>
+              </w:rPr>
+            </w:pPr>
+            <w:r>
+              <w:rPr>
+                <w:rFonts w:hint="cs"/>
+                <w:rtl/>
+              </w:rPr>
+              <w:t xml:space="preserve">יוצרת את המערך של הצמתים באמצעות </w:t>
+            </w:r>
+            <w:proofErr w:type="spellStart"/>
+            <w:r>
+              <w:t>treeToNodeArray</w:t>
+            </w:r>
+            <w:proofErr w:type="spellEnd"/>
+            <w:r>
+              <w:rPr>
+                <w:rFonts w:hint="cs"/>
+                <w:rtl/>
+              </w:rPr>
+              <w:t xml:space="preserve"> </w:t>
+            </w:r>
+            <w:r>
+              <w:t>O(n)</w:t>
+            </w:r>
+            <w:r>
+              <w:rPr>
+                <w:rFonts w:hint="cs"/>
+                <w:rtl/>
+              </w:rPr>
+              <w:t xml:space="preserve"> , ולאחר מכן עוברת על המערך</w:t>
+            </w:r>
+            <w:r>
+              <w:t xml:space="preserve"> </w:t>
+            </w:r>
+            <w:r>
+              <w:rPr>
+                <w:rFonts w:hint="cs"/>
+                <w:rtl/>
+              </w:rPr>
+              <w:t xml:space="preserve"> ושומרת במערך חדש את כל ה</w:t>
+            </w:r>
+            <w:r>
+              <w:t>-</w:t>
+            </w:r>
+            <w:r>
+              <w:rPr>
+                <w:rFonts w:hint="cs"/>
+                <w:rtl/>
+              </w:rPr>
+              <w:t xml:space="preserve"> </w:t>
+            </w:r>
+            <w:r>
               <w:t>keys</w:t>
             </w:r>
             <w:r>
               <w:rPr>
-                <w:rFonts w:ascii="Consolas" w:hAnsi="Consolas" w:cs="Consolas"/>
-                <w:color w:val="000000"/>
-                <w:sz w:val="20"/>
-                <w:szCs w:val="20"/>
-                <w:shd w:val="clear" w:color="auto" w:fill="E8F2FE"/>
-              </w:rPr>
-              <w:t>ToArray</w:t>
-            </w:r>
-            <w:proofErr w:type="spellEnd"/>
-          </w:p>
-        </w:tc>
-        <w:tc>
-          <w:tcPr>
-            <w:tcW w:w="1260" w:type="dxa"/>
-          </w:tcPr>
-          <w:p>
-            <w:pPr>
-              <w:bidi/>
-              <w:jc w:val="center"/>
-            </w:pPr>
-            <w:r>
-              <w:t>O(n)</w:t>
-            </w:r>
-          </w:p>
-        </w:tc>
-        <w:tc>
-          <w:tcPr>
-            <w:tcW w:w="3419" w:type="dxa"/>
-          </w:tcPr>
-          <w:p>
-            <w:pPr>
-              <w:bidi/>
-              <w:jc w:val="center"/>
-              <w:rPr>
-                <w:rtl/>
-              </w:rPr>
-            </w:pPr>
-            <w:r>
-              <w:rPr>
-                <w:rFonts w:hint="cs"/>
-                <w:rtl/>
-              </w:rPr>
-              <w:t xml:space="preserve">יוצרת את המערך של הצמתים באמצעות </w:t>
-            </w:r>
-            <w:proofErr w:type="spellStart"/>
-            <w:r>
-              <w:t>treeToNodeArray</w:t>
-            </w:r>
-            <w:proofErr w:type="spellEnd"/>
-            <w:r>
-              <w:rPr>
-                <w:rFonts w:hint="cs"/>
-                <w:rtl/>
-              </w:rPr>
-              <w:t xml:space="preserve"> </w:t>
-            </w:r>
-            <w:r>
-              <w:t>O(n)</w:t>
-            </w:r>
-            <w:r>
-              <w:rPr>
-                <w:rFonts w:hint="cs"/>
-                <w:rtl/>
-              </w:rPr>
-              <w:t xml:space="preserve"> , ולאחר מכן עוברת על המערך</w:t>
-            </w:r>
-            <w:r>
-              <w:t xml:space="preserve"> </w:t>
-            </w:r>
-            <w:r>
-              <w:rPr>
-                <w:rFonts w:hint="cs"/>
-                <w:rtl/>
-              </w:rPr>
-              <w:t xml:space="preserve"> ושומרת במערך חדש את כל ה</w:t>
-            </w:r>
-            <w:r>
-              <w:t>-</w:t>
-            </w:r>
-            <w:r>
-              <w:rPr>
-                <w:rFonts w:hint="cs"/>
-                <w:rtl/>
-              </w:rPr>
-              <w:t xml:space="preserve"> </w:t>
-            </w:r>
-            <w:r>
-              <w:t>keys</w:t>
-            </w:r>
-            <w:r>
-              <w:rPr>
                 <w:rFonts w:hint="cs"/>
                 <w:rtl/>
               </w:rPr>
@@ -3435,7 +3398,6 @@
               <w:bidi/>
               <w:jc w:val="center"/>
               <w:rPr>
-                <w:rFonts w:hint="cs"/>
                 <w:rtl/>
               </w:rPr>
             </w:pPr>
@@ -3611,7 +3573,6 @@
               <w:bidi/>
               <w:jc w:val="center"/>
               <w:rPr>
-                <w:rFonts w:hint="cs"/>
                 <w:rtl/>
               </w:rPr>
             </w:pPr>
@@ -3747,7 +3708,6 @@
               <w:bidi/>
               <w:jc w:val="center"/>
               <w:rPr>
-                <w:rFonts w:hint="cs"/>
                 <w:rtl/>
               </w:rPr>
             </w:pPr>
@@ -3774,7 +3734,6 @@
               <w:bidi/>
               <w:jc w:val="center"/>
               <w:rPr>
-                <w:rFonts w:hint="cs"/>
                 <w:rtl/>
               </w:rPr>
             </w:pPr>
@@ -3849,13 +3808,7 @@
             </w:pPr>
             <w:proofErr w:type="spellStart"/>
             <w:r>
-              <w:t>m</w:t>
-            </w:r>
-            <w:r>
-              <w:t>ax</w:t>
-            </w:r>
-            <w:r>
-              <w:t>Node</w:t>
+              <w:t>maxNode</w:t>
             </w:r>
             <w:proofErr w:type="spellEnd"/>
           </w:p>
@@ -3891,21 +3844,7 @@
                 <w:rFonts w:hint="cs"/>
                 <w:rtl/>
               </w:rPr>
-              <w:t>מקבלת צומת שנמצאת בתוך העץ ומחזירה את הצומת המ</w:t>
-            </w:r>
-            <w:r>
-              <w:rPr>
-                <w:rFonts w:hint="cs"/>
-                <w:rtl/>
-              </w:rPr>
-              <w:t>קסימאלית</w:t>
-            </w:r>
-            <w:r>
-              <w:rPr>
-                <w:rFonts w:hint="cs"/>
-                <w:rtl/>
-              </w:rPr>
-              <w:t xml:space="preserve"> שנמצאת בתת העץ ששורשו הצומת שהתקבלה</w:t>
+              <w:t>מקבלת צומת שנמצאת בתוך העץ ומחזירה את הצומת המקסימאלית שנמצאת בתת העץ ששורשו הצומת שהתקבלה</w:t>
             </w:r>
           </w:p>
         </w:tc>
@@ -3936,7 +3875,6 @@
               <w:bidi/>
               <w:jc w:val="center"/>
               <w:rPr>
-                <w:rFonts w:hint="cs"/>
                 <w:rtl/>
               </w:rPr>
             </w:pPr>
@@ -3977,7 +3915,6 @@
               <w:bidi/>
               <w:jc w:val="center"/>
               <w:rPr>
-                <w:rFonts w:hint="cs"/>
                 <w:rtl/>
               </w:rPr>
             </w:pPr>
@@ -4160,7 +4097,10 @@
               <w:jc w:val="center"/>
             </w:pPr>
             <w:r>
-              <w:t>join</w:t>
+              <w:t>J</w:t>
+            </w:r>
+            <w:r>
+              <w:t>oin</w:t>
             </w:r>
           </w:p>
         </w:tc>
@@ -4187,7 +4127,6 @@
               <w:bidi/>
               <w:jc w:val="center"/>
               <w:rPr>
-                <w:rFonts w:hint="cs"/>
                 <w:rtl/>
               </w:rPr>
             </w:pPr>
@@ -4309,7 +4248,6 @@
               <w:bidi/>
               <w:jc w:val="center"/>
               <w:rPr>
-                <w:rFonts w:hint="cs"/>
                 <w:rtl/>
               </w:rPr>
             </w:pPr>
@@ -4394,7 +4332,6 @@
               <w:bidi/>
               <w:jc w:val="center"/>
               <w:rPr>
-                <w:rFonts w:hint="cs"/>
                 <w:rtl/>
               </w:rPr>
             </w:pPr>
@@ -4469,7 +4406,6 @@
               <w:bidi/>
               <w:jc w:val="center"/>
               <w:rPr>
-                <w:rFonts w:hint="cs"/>
                 <w:rtl/>
               </w:rPr>
             </w:pPr>
@@ -4559,21 +4495,7 @@
                 <w:rFonts w:hint="cs"/>
                 <w:rtl/>
               </w:rPr>
-              <w:t>משנה את המצביעים בהתאם עבור המקרה בו יורדים דרך הענף ה</w:t>
-            </w:r>
-            <w:r>
-              <w:rPr>
-                <w:rFonts w:hint="cs"/>
-                <w:rtl/>
-              </w:rPr>
-              <w:t>ימני</w:t>
-            </w:r>
-            <w:r>
-              <w:rPr>
-                <w:rFonts w:hint="cs"/>
-                <w:rtl/>
-              </w:rPr>
-              <w:t xml:space="preserve"> של העץ הגבוה יותר.</w:t>
+              <w:t>משנה את המצביעים בהתאם עבור המקרה בו יורדים דרך הענף הימני של העץ הגבוה יותר.</w:t>
             </w:r>
           </w:p>
         </w:tc>
@@ -4634,7 +4556,6 @@
               <w:bidi/>
               <w:jc w:val="center"/>
               <w:rPr>
-                <w:rFonts w:hint="cs"/>
                 <w:rtl/>
               </w:rPr>
             </w:pPr>
@@ -4717,7 +4638,6 @@
               <w:bidi/>
               <w:jc w:val="center"/>
               <w:rPr>
-                <w:rFonts w:hint="cs"/>
                 <w:rtl/>
               </w:rPr>
             </w:pPr>
@@ -4844,7 +4764,6 @@
               <w:bidi/>
               <w:jc w:val="center"/>
               <w:rPr>
-                <w:rFonts w:hint="cs"/>
                 <w:rtl/>
               </w:rPr>
             </w:pPr>
@@ -4896,6 +4815,1133 @@
                 <w:rtl/>
               </w:rPr>
               <w:t xml:space="preserve"> לאחר פעולת המיזוג.</w:t>
+            </w:r>
+          </w:p>
+        </w:tc>
+      </w:tr>
+      <w:tr>
+        <w:tc>
+          <w:tcPr>
+            <w:tcW w:w="1341" w:type="dxa"/>
+          </w:tcPr>
+          <w:p>
+            <w:pPr>
+              <w:bidi/>
+              <w:jc w:val="center"/>
+            </w:pPr>
+            <w:proofErr w:type="spellStart"/>
+            <w:r>
+              <w:t>AVLNode</w:t>
+            </w:r>
+            <w:proofErr w:type="spellEnd"/>
+          </w:p>
+        </w:tc>
+        <w:tc>
+          <w:tcPr>
+            <w:tcW w:w="2610" w:type="dxa"/>
+          </w:tcPr>
+          <w:p>
+            <w:pPr>
+              <w:bidi/>
+              <w:jc w:val="center"/>
+            </w:pPr>
+            <w:proofErr w:type="spellStart"/>
+            <w:r>
+              <w:t>AVLNode</w:t>
+            </w:r>
+            <w:proofErr w:type="spellEnd"/>
+          </w:p>
+        </w:tc>
+        <w:tc>
+          <w:tcPr>
+            <w:tcW w:w="1260" w:type="dxa"/>
+          </w:tcPr>
+          <w:p>
+            <w:pPr>
+              <w:bidi/>
+              <w:jc w:val="center"/>
+            </w:pPr>
+            <w:proofErr w:type="gramStart"/>
+            <w:r>
+              <w:t>O(</w:t>
+            </w:r>
+            <w:proofErr w:type="gramEnd"/>
+            <w:r>
+              <w:t>1)</w:t>
+            </w:r>
+          </w:p>
+        </w:tc>
+        <w:tc>
+          <w:tcPr>
+            <w:tcW w:w="3419" w:type="dxa"/>
+          </w:tcPr>
+          <w:p>
+            <w:pPr>
+              <w:bidi/>
+              <w:jc w:val="center"/>
+              <w:rPr>
+                <w:rFonts w:hint="cs"/>
+                <w:rtl/>
+              </w:rPr>
+            </w:pPr>
+            <w:r>
+              <w:rPr>
+                <w:rFonts w:hint="cs"/>
+                <w:rtl/>
+              </w:rPr>
+              <w:t>זהו הבנאי של המחלקה. הבנאי מקבל מפתח שהוא מספר שלם ומידע שהוא מחרוזת. הבנאי יוצר צומת חדש ללא הורה וללא בנים, מגובה 0, שהמפתח שלו שווה למפתח הקלט והמידע השמור בו הוא המחרוזת שהוכנסה.</w:t>
+            </w:r>
+          </w:p>
+        </w:tc>
+      </w:tr>
+      <w:tr>
+        <w:tc>
+          <w:tcPr>
+            <w:tcW w:w="1341" w:type="dxa"/>
+          </w:tcPr>
+          <w:p>
+            <w:pPr>
+              <w:bidi/>
+              <w:jc w:val="center"/>
+            </w:pPr>
+            <w:proofErr w:type="spellStart"/>
+            <w:r>
+              <w:t>AVLNode</w:t>
+            </w:r>
+            <w:proofErr w:type="spellEnd"/>
+          </w:p>
+        </w:tc>
+        <w:tc>
+          <w:tcPr>
+            <w:tcW w:w="2610" w:type="dxa"/>
+          </w:tcPr>
+          <w:p>
+            <w:pPr>
+              <w:bidi/>
+              <w:jc w:val="center"/>
+            </w:pPr>
+            <w:proofErr w:type="spellStart"/>
+            <w:r>
+              <w:t>setInfo</w:t>
+            </w:r>
+            <w:proofErr w:type="spellEnd"/>
+          </w:p>
+        </w:tc>
+        <w:tc>
+          <w:tcPr>
+            <w:tcW w:w="1260" w:type="dxa"/>
+          </w:tcPr>
+          <w:p>
+            <w:pPr>
+              <w:bidi/>
+              <w:jc w:val="center"/>
+            </w:pPr>
+            <w:proofErr w:type="gramStart"/>
+            <w:r>
+              <w:t>O(</w:t>
+            </w:r>
+            <w:proofErr w:type="gramEnd"/>
+            <w:r>
+              <w:t>1)</w:t>
+            </w:r>
+          </w:p>
+        </w:tc>
+        <w:tc>
+          <w:tcPr>
+            <w:tcW w:w="3419" w:type="dxa"/>
+          </w:tcPr>
+          <w:p>
+            <w:pPr>
+              <w:bidi/>
+              <w:jc w:val="center"/>
+              <w:rPr>
+                <w:rFonts w:hint="cs"/>
+                <w:rtl/>
+              </w:rPr>
+            </w:pPr>
+            <w:r>
+              <w:rPr>
+                <w:rFonts w:hint="cs"/>
+                <w:rtl/>
+              </w:rPr>
+              <w:t xml:space="preserve">הפונקציה מקבלת מחרוזת, ומבצעת השמה כך שהשדה </w:t>
+            </w:r>
+            <w:r>
+              <w:t>info</w:t>
+            </w:r>
+            <w:r>
+              <w:rPr>
+                <w:rFonts w:hint="cs"/>
+                <w:rtl/>
+              </w:rPr>
+              <w:t xml:space="preserve"> של הצומת הופך להיות המחרוזת.</w:t>
+            </w:r>
+          </w:p>
+        </w:tc>
+      </w:tr>
+      <w:tr>
+        <w:tc>
+          <w:tcPr>
+            <w:tcW w:w="1341" w:type="dxa"/>
+          </w:tcPr>
+          <w:p>
+            <w:pPr>
+              <w:bidi/>
+              <w:jc w:val="center"/>
+            </w:pPr>
+            <w:proofErr w:type="spellStart"/>
+            <w:r>
+              <w:t>AVLNode</w:t>
+            </w:r>
+            <w:proofErr w:type="spellEnd"/>
+          </w:p>
+        </w:tc>
+        <w:tc>
+          <w:tcPr>
+            <w:tcW w:w="2610" w:type="dxa"/>
+          </w:tcPr>
+          <w:p>
+            <w:pPr>
+              <w:bidi/>
+              <w:jc w:val="center"/>
+            </w:pPr>
+            <w:proofErr w:type="spellStart"/>
+            <w:r>
+              <w:t>getValue</w:t>
+            </w:r>
+            <w:proofErr w:type="spellEnd"/>
+          </w:p>
+        </w:tc>
+        <w:tc>
+          <w:tcPr>
+            <w:tcW w:w="1260" w:type="dxa"/>
+          </w:tcPr>
+          <w:p>
+            <w:pPr>
+              <w:bidi/>
+              <w:jc w:val="center"/>
+            </w:pPr>
+            <w:proofErr w:type="gramStart"/>
+            <w:r>
+              <w:t>O(</w:t>
+            </w:r>
+            <w:proofErr w:type="gramEnd"/>
+            <w:r>
+              <w:t>1)</w:t>
+            </w:r>
+          </w:p>
+        </w:tc>
+        <w:tc>
+          <w:tcPr>
+            <w:tcW w:w="3419" w:type="dxa"/>
+          </w:tcPr>
+          <w:p>
+            <w:pPr>
+              <w:bidi/>
+              <w:jc w:val="center"/>
+              <w:rPr>
+                <w:rtl/>
+              </w:rPr>
+            </w:pPr>
+            <w:r>
+              <w:rPr>
+                <w:rFonts w:hint="cs"/>
+                <w:rtl/>
+              </w:rPr>
+              <w:t>הפונקציה מחזירה את המידע השמור בתוך צומת.</w:t>
+            </w:r>
+          </w:p>
+        </w:tc>
+      </w:tr>
+      <w:tr>
+        <w:tc>
+          <w:tcPr>
+            <w:tcW w:w="1341" w:type="dxa"/>
+          </w:tcPr>
+          <w:p>
+            <w:pPr>
+              <w:bidi/>
+              <w:jc w:val="center"/>
+            </w:pPr>
+            <w:proofErr w:type="spellStart"/>
+            <w:r>
+              <w:t>AVLNode</w:t>
+            </w:r>
+            <w:proofErr w:type="spellEnd"/>
+          </w:p>
+        </w:tc>
+        <w:tc>
+          <w:tcPr>
+            <w:tcW w:w="2610" w:type="dxa"/>
+          </w:tcPr>
+          <w:p>
+            <w:pPr>
+              <w:bidi/>
+              <w:jc w:val="center"/>
+            </w:pPr>
+            <w:proofErr w:type="spellStart"/>
+            <w:r>
+              <w:t>setKey</w:t>
+            </w:r>
+            <w:proofErr w:type="spellEnd"/>
+          </w:p>
+        </w:tc>
+        <w:tc>
+          <w:tcPr>
+            <w:tcW w:w="1260" w:type="dxa"/>
+          </w:tcPr>
+          <w:p>
+            <w:pPr>
+              <w:bidi/>
+              <w:jc w:val="center"/>
+            </w:pPr>
+            <w:proofErr w:type="gramStart"/>
+            <w:r>
+              <w:t>O(</w:t>
+            </w:r>
+            <w:proofErr w:type="gramEnd"/>
+            <w:r>
+              <w:t>1)</w:t>
+            </w:r>
+          </w:p>
+        </w:tc>
+        <w:tc>
+          <w:tcPr>
+            <w:tcW w:w="3419" w:type="dxa"/>
+          </w:tcPr>
+          <w:p>
+            <w:pPr>
+              <w:bidi/>
+              <w:jc w:val="center"/>
+              <w:rPr>
+                <w:rtl/>
+              </w:rPr>
+            </w:pPr>
+            <w:r>
+              <w:rPr>
+                <w:rFonts w:hint="cs"/>
+                <w:rtl/>
+              </w:rPr>
+              <w:t>הפונקציה מקבלת מספר שלם, והפכת את המפתח של הצומת להיות מספר זה.</w:t>
+            </w:r>
+          </w:p>
+        </w:tc>
+      </w:tr>
+      <w:tr>
+        <w:tc>
+          <w:tcPr>
+            <w:tcW w:w="1341" w:type="dxa"/>
+          </w:tcPr>
+          <w:p>
+            <w:pPr>
+              <w:bidi/>
+              <w:jc w:val="center"/>
+            </w:pPr>
+            <w:proofErr w:type="spellStart"/>
+            <w:r>
+              <w:t>AVLNode</w:t>
+            </w:r>
+            <w:proofErr w:type="spellEnd"/>
+          </w:p>
+        </w:tc>
+        <w:tc>
+          <w:tcPr>
+            <w:tcW w:w="2610" w:type="dxa"/>
+          </w:tcPr>
+          <w:p>
+            <w:pPr>
+              <w:bidi/>
+              <w:jc w:val="center"/>
+            </w:pPr>
+            <w:proofErr w:type="spellStart"/>
+            <w:r>
+              <w:t>getKey</w:t>
+            </w:r>
+            <w:proofErr w:type="spellEnd"/>
+          </w:p>
+        </w:tc>
+        <w:tc>
+          <w:tcPr>
+            <w:tcW w:w="1260" w:type="dxa"/>
+          </w:tcPr>
+          <w:p>
+            <w:pPr>
+              <w:bidi/>
+              <w:jc w:val="center"/>
+            </w:pPr>
+            <w:proofErr w:type="gramStart"/>
+            <w:r>
+              <w:t>O(</w:t>
+            </w:r>
+            <w:proofErr w:type="gramEnd"/>
+            <w:r>
+              <w:t>1)</w:t>
+            </w:r>
+          </w:p>
+        </w:tc>
+        <w:tc>
+          <w:tcPr>
+            <w:tcW w:w="3419" w:type="dxa"/>
+          </w:tcPr>
+          <w:p>
+            <w:pPr>
+              <w:bidi/>
+              <w:jc w:val="center"/>
+              <w:rPr>
+                <w:rtl/>
+              </w:rPr>
+            </w:pPr>
+            <w:r>
+              <w:rPr>
+                <w:rFonts w:hint="cs"/>
+                <w:rtl/>
+              </w:rPr>
+              <w:t>הפונקציה מחזירה את המפתח של הצומת.</w:t>
+            </w:r>
+          </w:p>
+        </w:tc>
+      </w:tr>
+      <w:tr>
+        <w:tc>
+          <w:tcPr>
+            <w:tcW w:w="1341" w:type="dxa"/>
+          </w:tcPr>
+          <w:p>
+            <w:pPr>
+              <w:bidi/>
+              <w:jc w:val="center"/>
+            </w:pPr>
+            <w:proofErr w:type="spellStart"/>
+            <w:r>
+              <w:t>AVLNode</w:t>
+            </w:r>
+            <w:proofErr w:type="spellEnd"/>
+          </w:p>
+        </w:tc>
+        <w:tc>
+          <w:tcPr>
+            <w:tcW w:w="2610" w:type="dxa"/>
+          </w:tcPr>
+          <w:p>
+            <w:pPr>
+              <w:bidi/>
+              <w:jc w:val="center"/>
+            </w:pPr>
+            <w:proofErr w:type="spellStart"/>
+            <w:r>
+              <w:t>setLeft</w:t>
+            </w:r>
+            <w:proofErr w:type="spellEnd"/>
+          </w:p>
+        </w:tc>
+        <w:tc>
+          <w:tcPr>
+            <w:tcW w:w="1260" w:type="dxa"/>
+          </w:tcPr>
+          <w:p>
+            <w:pPr>
+              <w:bidi/>
+              <w:jc w:val="center"/>
+            </w:pPr>
+            <w:proofErr w:type="gramStart"/>
+            <w:r>
+              <w:t>O(</w:t>
+            </w:r>
+            <w:proofErr w:type="gramEnd"/>
+            <w:r>
+              <w:t>1)</w:t>
+            </w:r>
+          </w:p>
+        </w:tc>
+        <w:tc>
+          <w:tcPr>
+            <w:tcW w:w="3419" w:type="dxa"/>
+          </w:tcPr>
+          <w:p>
+            <w:pPr>
+              <w:bidi/>
+              <w:jc w:val="center"/>
+              <w:rPr>
+                <w:rtl/>
+              </w:rPr>
+            </w:pPr>
+            <w:r>
+              <w:rPr>
+                <w:rFonts w:hint="cs"/>
+                <w:rtl/>
+              </w:rPr>
+              <w:t>הפונקציה מקבלת צומת נוספת, ומבצעת השמה כך שהצומת הנוסף הופך להיות הבן השמאלי של הצומת עליו הופעלה הפונקציה.</w:t>
+            </w:r>
+          </w:p>
+        </w:tc>
+      </w:tr>
+      <w:tr>
+        <w:tc>
+          <w:tcPr>
+            <w:tcW w:w="1341" w:type="dxa"/>
+          </w:tcPr>
+          <w:p>
+            <w:pPr>
+              <w:bidi/>
+              <w:jc w:val="center"/>
+            </w:pPr>
+            <w:proofErr w:type="spellStart"/>
+            <w:r>
+              <w:t>AVLNode</w:t>
+            </w:r>
+            <w:proofErr w:type="spellEnd"/>
+          </w:p>
+        </w:tc>
+        <w:tc>
+          <w:tcPr>
+            <w:tcW w:w="2610" w:type="dxa"/>
+          </w:tcPr>
+          <w:p>
+            <w:pPr>
+              <w:bidi/>
+              <w:jc w:val="center"/>
+            </w:pPr>
+            <w:proofErr w:type="spellStart"/>
+            <w:r>
+              <w:t>getLeft</w:t>
+            </w:r>
+            <w:proofErr w:type="spellEnd"/>
+          </w:p>
+        </w:tc>
+        <w:tc>
+          <w:tcPr>
+            <w:tcW w:w="1260" w:type="dxa"/>
+          </w:tcPr>
+          <w:p>
+            <w:pPr>
+              <w:bidi/>
+              <w:jc w:val="center"/>
+            </w:pPr>
+            <w:proofErr w:type="gramStart"/>
+            <w:r>
+              <w:t>O(</w:t>
+            </w:r>
+            <w:proofErr w:type="gramEnd"/>
+            <w:r>
+              <w:t>1)</w:t>
+            </w:r>
+          </w:p>
+        </w:tc>
+        <w:tc>
+          <w:tcPr>
+            <w:tcW w:w="3419" w:type="dxa"/>
+          </w:tcPr>
+          <w:p>
+            <w:pPr>
+              <w:bidi/>
+              <w:jc w:val="center"/>
+              <w:rPr>
+                <w:rtl/>
+              </w:rPr>
+            </w:pPr>
+            <w:r>
+              <w:rPr>
+                <w:rFonts w:hint="cs"/>
+                <w:rtl/>
+              </w:rPr>
+              <w:t>הפונקציה מחזירה את הבן השמאלי של הצומת.</w:t>
+            </w:r>
+          </w:p>
+        </w:tc>
+      </w:tr>
+      <w:tr>
+        <w:tc>
+          <w:tcPr>
+            <w:tcW w:w="1341" w:type="dxa"/>
+          </w:tcPr>
+          <w:p>
+            <w:pPr>
+              <w:bidi/>
+              <w:jc w:val="center"/>
+            </w:pPr>
+            <w:proofErr w:type="spellStart"/>
+            <w:r>
+              <w:t>AVLNode</w:t>
+            </w:r>
+            <w:proofErr w:type="spellEnd"/>
+          </w:p>
+        </w:tc>
+        <w:tc>
+          <w:tcPr>
+            <w:tcW w:w="2610" w:type="dxa"/>
+          </w:tcPr>
+          <w:p>
+            <w:pPr>
+              <w:bidi/>
+              <w:jc w:val="center"/>
+            </w:pPr>
+            <w:proofErr w:type="spellStart"/>
+            <w:r>
+              <w:t>setRight</w:t>
+            </w:r>
+            <w:proofErr w:type="spellEnd"/>
+          </w:p>
+        </w:tc>
+        <w:tc>
+          <w:tcPr>
+            <w:tcW w:w="1260" w:type="dxa"/>
+          </w:tcPr>
+          <w:p>
+            <w:pPr>
+              <w:bidi/>
+              <w:jc w:val="center"/>
+            </w:pPr>
+            <w:proofErr w:type="gramStart"/>
+            <w:r>
+              <w:t>O(</w:t>
+            </w:r>
+            <w:proofErr w:type="gramEnd"/>
+            <w:r>
+              <w:t>1)</w:t>
+            </w:r>
+          </w:p>
+        </w:tc>
+        <w:tc>
+          <w:tcPr>
+            <w:tcW w:w="3419" w:type="dxa"/>
+          </w:tcPr>
+          <w:p>
+            <w:pPr>
+              <w:bidi/>
+              <w:jc w:val="center"/>
+              <w:rPr>
+                <w:rtl/>
+              </w:rPr>
+            </w:pPr>
+            <w:r>
+              <w:rPr>
+                <w:rFonts w:hint="cs"/>
+                <w:rtl/>
+              </w:rPr>
+              <w:t>הפונקציה מקבלת צומת נוספת, ומבצעת השמה כך שהצומת הנוסף הופך להיות הבן ה</w:t>
+            </w:r>
+            <w:r>
+              <w:rPr>
+                <w:rFonts w:hint="cs"/>
+                <w:rtl/>
+              </w:rPr>
+              <w:t>ימני</w:t>
+            </w:r>
+            <w:r>
+              <w:rPr>
+                <w:rFonts w:hint="cs"/>
+                <w:rtl/>
+              </w:rPr>
+              <w:t xml:space="preserve"> של הצומת עליו הופעלה הפונקציה.</w:t>
+            </w:r>
+          </w:p>
+        </w:tc>
+      </w:tr>
+      <w:tr>
+        <w:tc>
+          <w:tcPr>
+            <w:tcW w:w="1341" w:type="dxa"/>
+          </w:tcPr>
+          <w:p>
+            <w:pPr>
+              <w:bidi/>
+              <w:jc w:val="center"/>
+            </w:pPr>
+            <w:proofErr w:type="spellStart"/>
+            <w:r>
+              <w:t>AVLNode</w:t>
+            </w:r>
+            <w:proofErr w:type="spellEnd"/>
+          </w:p>
+        </w:tc>
+        <w:tc>
+          <w:tcPr>
+            <w:tcW w:w="2610" w:type="dxa"/>
+          </w:tcPr>
+          <w:p>
+            <w:pPr>
+              <w:bidi/>
+              <w:jc w:val="center"/>
+            </w:pPr>
+            <w:proofErr w:type="spellStart"/>
+            <w:r>
+              <w:t>getRight</w:t>
+            </w:r>
+            <w:proofErr w:type="spellEnd"/>
+          </w:p>
+        </w:tc>
+        <w:tc>
+          <w:tcPr>
+            <w:tcW w:w="1260" w:type="dxa"/>
+          </w:tcPr>
+          <w:p>
+            <w:pPr>
+              <w:bidi/>
+              <w:jc w:val="center"/>
+            </w:pPr>
+            <w:proofErr w:type="gramStart"/>
+            <w:r>
+              <w:t>O(</w:t>
+            </w:r>
+            <w:proofErr w:type="gramEnd"/>
+            <w:r>
+              <w:t>1)</w:t>
+            </w:r>
+          </w:p>
+        </w:tc>
+        <w:tc>
+          <w:tcPr>
+            <w:tcW w:w="3419" w:type="dxa"/>
+          </w:tcPr>
+          <w:p>
+            <w:pPr>
+              <w:bidi/>
+              <w:jc w:val="center"/>
+              <w:rPr>
+                <w:rtl/>
+              </w:rPr>
+            </w:pPr>
+            <w:r>
+              <w:rPr>
+                <w:rFonts w:hint="cs"/>
+                <w:rtl/>
+              </w:rPr>
+              <w:t>הפונקציה מחזירה את הבן הימני של הצומת.</w:t>
+            </w:r>
+          </w:p>
+        </w:tc>
+      </w:tr>
+      <w:tr>
+        <w:tc>
+          <w:tcPr>
+            <w:tcW w:w="1341" w:type="dxa"/>
+          </w:tcPr>
+          <w:p>
+            <w:pPr>
+              <w:bidi/>
+              <w:jc w:val="center"/>
+            </w:pPr>
+            <w:proofErr w:type="spellStart"/>
+            <w:r>
+              <w:t>AVLNode</w:t>
+            </w:r>
+            <w:proofErr w:type="spellEnd"/>
+          </w:p>
+        </w:tc>
+        <w:tc>
+          <w:tcPr>
+            <w:tcW w:w="2610" w:type="dxa"/>
+          </w:tcPr>
+          <w:p>
+            <w:pPr>
+              <w:bidi/>
+              <w:jc w:val="center"/>
+            </w:pPr>
+            <w:proofErr w:type="spellStart"/>
+            <w:r>
+              <w:t>setParent</w:t>
+            </w:r>
+            <w:proofErr w:type="spellEnd"/>
+          </w:p>
+        </w:tc>
+        <w:tc>
+          <w:tcPr>
+            <w:tcW w:w="1260" w:type="dxa"/>
+          </w:tcPr>
+          <w:p>
+            <w:pPr>
+              <w:bidi/>
+              <w:jc w:val="center"/>
+            </w:pPr>
+            <w:proofErr w:type="gramStart"/>
+            <w:r>
+              <w:t>O(</w:t>
+            </w:r>
+            <w:proofErr w:type="gramEnd"/>
+            <w:r>
+              <w:t>1)</w:t>
+            </w:r>
+          </w:p>
+        </w:tc>
+        <w:tc>
+          <w:tcPr>
+            <w:tcW w:w="3419" w:type="dxa"/>
+          </w:tcPr>
+          <w:p>
+            <w:pPr>
+              <w:bidi/>
+              <w:jc w:val="center"/>
+              <w:rPr>
+                <w:rtl/>
+              </w:rPr>
+            </w:pPr>
+            <w:r>
+              <w:rPr>
+                <w:rFonts w:hint="cs"/>
+                <w:rtl/>
+              </w:rPr>
+              <w:t>הפונקציה מקבלת צומת נוספת, ומבצעת השמה כך שהצומת הנוסף הופך להיות ה</w:t>
+            </w:r>
+            <w:r>
+              <w:rPr>
+                <w:rFonts w:hint="cs"/>
+                <w:rtl/>
+              </w:rPr>
+              <w:t xml:space="preserve">הורה </w:t>
+            </w:r>
+            <w:r>
+              <w:rPr>
+                <w:rFonts w:hint="cs"/>
+                <w:rtl/>
+              </w:rPr>
+              <w:t xml:space="preserve"> של הצומת עליו הופעלה הפונקציה.</w:t>
+            </w:r>
+          </w:p>
+        </w:tc>
+      </w:tr>
+      <w:tr>
+        <w:tc>
+          <w:tcPr>
+            <w:tcW w:w="1341" w:type="dxa"/>
+          </w:tcPr>
+          <w:p>
+            <w:pPr>
+              <w:bidi/>
+              <w:jc w:val="center"/>
+            </w:pPr>
+            <w:proofErr w:type="spellStart"/>
+            <w:r>
+              <w:t>AVLNode</w:t>
+            </w:r>
+            <w:proofErr w:type="spellEnd"/>
+          </w:p>
+        </w:tc>
+        <w:tc>
+          <w:tcPr>
+            <w:tcW w:w="2610" w:type="dxa"/>
+          </w:tcPr>
+          <w:p>
+            <w:pPr>
+              <w:bidi/>
+              <w:jc w:val="center"/>
+            </w:pPr>
+            <w:proofErr w:type="spellStart"/>
+            <w:r>
+              <w:t>getParent</w:t>
+            </w:r>
+            <w:proofErr w:type="spellEnd"/>
+          </w:p>
+        </w:tc>
+        <w:tc>
+          <w:tcPr>
+            <w:tcW w:w="1260" w:type="dxa"/>
+          </w:tcPr>
+          <w:p>
+            <w:pPr>
+              <w:bidi/>
+              <w:jc w:val="center"/>
+            </w:pPr>
+            <w:proofErr w:type="gramStart"/>
+            <w:r>
+              <w:t>O(</w:t>
+            </w:r>
+            <w:proofErr w:type="gramEnd"/>
+            <w:r>
+              <w:t>1)</w:t>
+            </w:r>
+          </w:p>
+        </w:tc>
+        <w:tc>
+          <w:tcPr>
+            <w:tcW w:w="3419" w:type="dxa"/>
+          </w:tcPr>
+          <w:p>
+            <w:pPr>
+              <w:bidi/>
+              <w:jc w:val="center"/>
+              <w:rPr>
+                <w:rtl/>
+              </w:rPr>
+            </w:pPr>
+            <w:r>
+              <w:rPr>
+                <w:rFonts w:hint="cs"/>
+                <w:rtl/>
+              </w:rPr>
+              <w:t>הפונקציה מחזירה את ההורה של הצומת.</w:t>
+            </w:r>
+          </w:p>
+        </w:tc>
+      </w:tr>
+      <w:tr>
+        <w:tc>
+          <w:tcPr>
+            <w:tcW w:w="1341" w:type="dxa"/>
+          </w:tcPr>
+          <w:p>
+            <w:pPr>
+              <w:bidi/>
+              <w:jc w:val="center"/>
+            </w:pPr>
+            <w:proofErr w:type="spellStart"/>
+            <w:r>
+              <w:t>AVLNode</w:t>
+            </w:r>
+            <w:proofErr w:type="spellEnd"/>
+          </w:p>
+        </w:tc>
+        <w:tc>
+          <w:tcPr>
+            <w:tcW w:w="2610" w:type="dxa"/>
+          </w:tcPr>
+          <w:p>
+            <w:pPr>
+              <w:bidi/>
+              <w:jc w:val="center"/>
+            </w:pPr>
+            <w:proofErr w:type="spellStart"/>
+            <w:r>
+              <w:t>getHeight</w:t>
+            </w:r>
+            <w:proofErr w:type="spellEnd"/>
+          </w:p>
+        </w:tc>
+        <w:tc>
+          <w:tcPr>
+            <w:tcW w:w="1260" w:type="dxa"/>
+          </w:tcPr>
+          <w:p>
+            <w:pPr>
+              <w:bidi/>
+              <w:jc w:val="center"/>
+            </w:pPr>
+            <w:proofErr w:type="gramStart"/>
+            <w:r>
+              <w:t>O(</w:t>
+            </w:r>
+            <w:proofErr w:type="gramEnd"/>
+            <w:r>
+              <w:t>1)</w:t>
+            </w:r>
+          </w:p>
+        </w:tc>
+        <w:tc>
+          <w:tcPr>
+            <w:tcW w:w="3419" w:type="dxa"/>
+          </w:tcPr>
+          <w:p>
+            <w:pPr>
+              <w:bidi/>
+              <w:jc w:val="center"/>
+              <w:rPr>
+                <w:rFonts w:hint="cs"/>
+                <w:rtl/>
+              </w:rPr>
+            </w:pPr>
+            <w:r>
+              <w:rPr>
+                <w:rFonts w:hint="cs"/>
+                <w:rtl/>
+              </w:rPr>
+              <w:t>הפונקציה מחזיקה את הגובה של הצומת.</w:t>
+            </w:r>
+          </w:p>
+        </w:tc>
+      </w:tr>
+      <w:tr>
+        <w:tc>
+          <w:tcPr>
+            <w:tcW w:w="1341" w:type="dxa"/>
+          </w:tcPr>
+          <w:p>
+            <w:pPr>
+              <w:bidi/>
+              <w:jc w:val="center"/>
+            </w:pPr>
+            <w:proofErr w:type="spellStart"/>
+            <w:r>
+              <w:t>AVLNode</w:t>
+            </w:r>
+            <w:proofErr w:type="spellEnd"/>
+          </w:p>
+        </w:tc>
+        <w:tc>
+          <w:tcPr>
+            <w:tcW w:w="2610" w:type="dxa"/>
+          </w:tcPr>
+          <w:p>
+            <w:pPr>
+              <w:bidi/>
+              <w:jc w:val="center"/>
+            </w:pPr>
+            <w:proofErr w:type="spellStart"/>
+            <w:r>
+              <w:t>setHeight</w:t>
+            </w:r>
+            <w:proofErr w:type="spellEnd"/>
+          </w:p>
+        </w:tc>
+        <w:tc>
+          <w:tcPr>
+            <w:tcW w:w="1260" w:type="dxa"/>
+          </w:tcPr>
+          <w:p>
+            <w:pPr>
+              <w:bidi/>
+              <w:jc w:val="center"/>
+            </w:pPr>
+            <w:proofErr w:type="gramStart"/>
+            <w:r>
+              <w:t>O(</w:t>
+            </w:r>
+            <w:proofErr w:type="gramEnd"/>
+            <w:r>
+              <w:t>1)</w:t>
+            </w:r>
+          </w:p>
+        </w:tc>
+        <w:tc>
+          <w:tcPr>
+            <w:tcW w:w="3419" w:type="dxa"/>
+          </w:tcPr>
+          <w:p>
+            <w:pPr>
+              <w:bidi/>
+              <w:jc w:val="center"/>
+              <w:rPr>
+                <w:rFonts w:hint="cs"/>
+                <w:rtl/>
+              </w:rPr>
+            </w:pPr>
+            <w:r>
+              <w:rPr>
+                <w:rFonts w:hint="cs"/>
+                <w:rtl/>
+              </w:rPr>
+              <w:t>הפונקציה מקבלת מספר שלם, ומבצעת השמה לשדה ה</w:t>
+            </w:r>
+            <w:r>
+              <w:t>height</w:t>
+            </w:r>
+            <w:r>
+              <w:rPr>
+                <w:rFonts w:hint="cs"/>
+                <w:rtl/>
+              </w:rPr>
+              <w:t xml:space="preserve"> של הצומת כך שה</w:t>
+            </w:r>
+            <w:r>
+              <w:t>height</w:t>
+            </w:r>
+            <w:r>
+              <w:rPr>
+                <w:rFonts w:hint="cs"/>
+                <w:rtl/>
+              </w:rPr>
+              <w:t xml:space="preserve"> הופך להיות המספר השלם שהתקבל בקלט.</w:t>
+            </w:r>
+          </w:p>
+        </w:tc>
+      </w:tr>
+      <w:tr>
+        <w:tc>
+          <w:tcPr>
+            <w:tcW w:w="1341" w:type="dxa"/>
+          </w:tcPr>
+          <w:p>
+            <w:pPr>
+              <w:bidi/>
+              <w:jc w:val="center"/>
+            </w:pPr>
+            <w:proofErr w:type="spellStart"/>
+            <w:r>
+              <w:t>AVLNode</w:t>
+            </w:r>
+            <w:proofErr w:type="spellEnd"/>
+          </w:p>
+        </w:tc>
+        <w:tc>
+          <w:tcPr>
+            <w:tcW w:w="2610" w:type="dxa"/>
+          </w:tcPr>
+          <w:p>
+            <w:pPr>
+              <w:bidi/>
+              <w:jc w:val="center"/>
+            </w:pPr>
+            <w:proofErr w:type="spellStart"/>
+            <w:r>
+              <w:t>isRealNode</w:t>
+            </w:r>
+            <w:proofErr w:type="spellEnd"/>
+          </w:p>
+        </w:tc>
+        <w:tc>
+          <w:tcPr>
+            <w:tcW w:w="1260" w:type="dxa"/>
+          </w:tcPr>
+          <w:p>
+            <w:pPr>
+              <w:bidi/>
+              <w:jc w:val="center"/>
+            </w:pPr>
+            <w:proofErr w:type="gramStart"/>
+            <w:r>
+              <w:t>O(</w:t>
+            </w:r>
+            <w:proofErr w:type="gramEnd"/>
+            <w:r>
+              <w:t>1)</w:t>
+            </w:r>
+          </w:p>
+        </w:tc>
+        <w:tc>
+          <w:tcPr>
+            <w:tcW w:w="3419" w:type="dxa"/>
+          </w:tcPr>
+          <w:p>
+            <w:pPr>
+              <w:bidi/>
+              <w:jc w:val="center"/>
+              <w:rPr>
+                <w:rFonts w:hint="cs"/>
+                <w:rtl/>
+              </w:rPr>
+            </w:pPr>
+            <w:r>
+              <w:rPr>
+                <w:rFonts w:hint="cs"/>
+                <w:rtl/>
+              </w:rPr>
+              <w:t xml:space="preserve">הפונקציה בודקת האם הצומת היא אמיתית או צומת וירטואלית. הפונקציה היא בוליאנית ומחזירה </w:t>
+            </w:r>
+            <w:r>
+              <w:t>true</w:t>
+            </w:r>
+            <w:r>
+              <w:rPr>
+                <w:rFonts w:hint="cs"/>
+                <w:rtl/>
+              </w:rPr>
+              <w:t xml:space="preserve"> אם </w:t>
+            </w:r>
+            <w:r>
+              <w:rPr>
+                <w:rFonts w:hint="cs"/>
+                <w:rtl/>
+              </w:rPr>
+              <w:lastRenderedPageBreak/>
+              <w:t>הצומת אמיתית ו</w:t>
+            </w:r>
+            <w:r>
+              <w:t>false</w:t>
+            </w:r>
+            <w:r>
+              <w:rPr>
+                <w:rFonts w:hint="cs"/>
+                <w:rtl/>
+              </w:rPr>
+              <w:t xml:space="preserve"> אם הצומת וירטואלית.</w:t>
             </w:r>
           </w:p>
         </w:tc>
@@ -4970,7 +6016,7 @@
 </file>
 
 <file path=word/styles.xml><?xml version="1.0" encoding="utf-8"?>
-<w:styles xmlns:mc="http://schemas.openxmlformats.org/markup-compatibility/2006" xmlns:r="http://schemas.openxmlformats.org/officeDocument/2006/relationships" xmlns:w="http://schemas.openxmlformats.org/wordprocessingml/2006/main" xmlns:w14="http://schemas.microsoft.com/office/word/2010/wordml" xmlns:w15="http://schemas.microsoft.com/office/word/2012/wordml" xmlns:w16cid="http://schemas.microsoft.com/office/word/2016/wordml/cid" xmlns:w16se="http://schemas.microsoft.com/office/word/2015/wordml/symex" mc:Ignorable="w14 w15 w16se w16cid">
+<w:styles xmlns:mc="http://schemas.openxmlformats.org/markup-compatibility/2006" xmlns:r="http://schemas.openxmlformats.org/officeDocument/2006/relationships" xmlns:w="http://schemas.openxmlformats.org/wordprocessingml/2006/main" xmlns:w14="http://schemas.microsoft.com/office/word/2010/wordml" xmlns:w15="http://schemas.microsoft.com/office/word/2012/wordml" xmlns:w16cex="http://schemas.microsoft.com/office/word/2018/wordml/cex" xmlns:w16cid="http://schemas.microsoft.com/office/word/2016/wordml/cid" xmlns:w16="http://schemas.microsoft.com/office/word/2018/wordml" xmlns:w16se="http://schemas.microsoft.com/office/word/2015/wordml/symex" mc:Ignorable="w14 w15 w16se w16cid w16 w16cex">
   <w:docDefaults>
     <w:rPrDefault>
       <w:rPr>
@@ -5364,16 +6410,17 @@
     <w:lsdException w:name="Unresolved Mention" w:semiHidden="1" w:unhideWhenUsed="1"/>
     <w:lsdException w:name="Smart Link" w:semiHidden="1" w:unhideWhenUsed="1"/>
   </w:latentStyles>
-  <w:style w:type="paragraph" w:default="1" w:styleId="a">
+  <w:style w:type="paragraph" w:default="1" w:styleId="Normal">
     <w:name w:val="Normal"/>
     <w:qFormat/>
   </w:style>
-  <w:style w:type="character" w:default="1" w:styleId="a0">
+  <w:style w:type="character" w:default="1" w:styleId="DefaultParagraphFont">
     <w:name w:val="Default Paragraph Font"/>
     <w:uiPriority w:val="1"/>
+    <w:semiHidden/>
     <w:unhideWhenUsed/>
   </w:style>
-  <w:style w:type="table" w:default="1" w:styleId="a1">
+  <w:style w:type="table" w:default="1" w:styleId="TableNormal">
     <w:name w:val="Normal Table"/>
     <w:uiPriority w:val="99"/>
     <w:semiHidden/>
@@ -5388,15 +6435,15 @@
       </w:tblCellMar>
     </w:tblPr>
   </w:style>
-  <w:style w:type="numbering" w:default="1" w:styleId="a2">
+  <w:style w:type="numbering" w:default="1" w:styleId="NoList">
     <w:name w:val="No List"/>
     <w:uiPriority w:val="99"/>
     <w:semiHidden/>
     <w:unhideWhenUsed/>
   </w:style>
-  <w:style w:type="table" w:styleId="a3">
+  <w:style w:type="table" w:styleId="TableGrid">
     <w:name w:val="Table Grid"/>
-    <w:basedOn w:val="a1"/>
+    <w:basedOn w:val="TableNormal"/>
     <w:uiPriority w:val="39"/>
     <w:rsid w:val="0095437F"/>
     <w:pPr>
@@ -5413,10 +6460,10 @@
       </w:tblBorders>
     </w:tblPr>
   </w:style>
-  <w:style w:type="paragraph" w:styleId="HTML">
+  <w:style w:type="paragraph" w:styleId="HTMLPreformatted">
     <w:name w:val="HTML Preformatted"/>
-    <w:basedOn w:val="a"/>
-    <w:link w:val="HTML0"/>
+    <w:basedOn w:val="Normal"/>
+    <w:link w:val="HTMLPreformattedChar"/>
     <w:uiPriority w:val="99"/>
     <w:semiHidden/>
     <w:unhideWhenUsed/>
@@ -5446,13 +6493,13 @@
       <w:rFonts w:ascii="Courier New" w:eastAsia="Times New Roman" w:hAnsi="Courier New" w:cs="Courier New"/>
       <w:sz w:val="20"/>
       <w:szCs w:val="20"/>
-      <w:lang w:val="en-IL" w:eastAsia="en-IL"/>
+      <w:lang/>
     </w:rPr>
   </w:style>
-  <w:style w:type="character" w:customStyle="1" w:styleId="HTML0">
-    <w:name w:val="HTML מעוצב מראש תו"/>
-    <w:basedOn w:val="a0"/>
-    <w:link w:val="HTML"/>
+  <w:style w:type="character" w:customStyle="1" w:styleId="HTMLPreformattedChar">
+    <w:name w:val="HTML Preformatted Char"/>
+    <w:basedOn w:val="DefaultParagraphFont"/>
+    <w:link w:val="HTMLPreformatted"/>
     <w:uiPriority w:val="99"/>
     <w:semiHidden/>
     <w:rsid w:val="008852B8"/>
@@ -5460,7 +6507,7 @@
       <w:rFonts w:ascii="Courier New" w:eastAsia="Times New Roman" w:hAnsi="Courier New" w:cs="Courier New"/>
       <w:sz w:val="20"/>
       <w:szCs w:val="20"/>
-      <w:lang w:val="en-IL" w:eastAsia="en-IL"/>
+      <w:lang/>
     </w:rPr>
   </w:style>
 </w:styles>

</xml_diff>